<commit_message>
The First Part of the Project is Complete and UVM Project has been Started
</commit_message>
<xml_diff>
--- a/Resources/report.docx
+++ b/Resources/report.docx
@@ -2,204 +2,1721 @@
 <file path=word/document.xml><?xml version="1.0" encoding="utf-8"?>
 <w:document xmlns:wpc="http://schemas.microsoft.com/office/word/2010/wordprocessingCanvas" xmlns:cx="http://schemas.microsoft.com/office/drawing/2014/chartex" xmlns:cx1="http://schemas.microsoft.com/office/drawing/2015/9/8/chartex" xmlns:cx2="http://schemas.microsoft.com/office/drawing/2015/10/21/chartex" xmlns:cx3="http://schemas.microsoft.com/office/drawing/2016/5/9/chartex" xmlns:cx4="http://schemas.microsoft.com/office/drawing/2016/5/10/chartex" xmlns:cx5="http://schemas.microsoft.com/office/drawing/2016/5/11/chartex" xmlns:cx6="http://schemas.microsoft.com/office/drawing/2016/5/12/chartex" xmlns:cx7="http://schemas.microsoft.com/office/drawing/2016/5/13/chartex" xmlns:cx8="http://schemas.microsoft.com/office/drawing/2016/5/14/chartex" xmlns:mc="http://schemas.openxmlformats.org/markup-compatibility/2006" xmlns:aink="http://schemas.microsoft.com/office/drawing/2016/ink" xmlns:am3d="http://schemas.microsoft.com/office/drawing/2017/model3d" xmlns:o="urn:schemas-microsoft-com:office:office" xmlns:oel="http://schemas.microsoft.com/office/2019/extlst" xmlns:r="http://schemas.openxmlformats.org/officeDocument/2006/relationships" xmlns:m="http://schemas.openxmlformats.org/officeDocument/2006/math" xmlns:v="urn:schemas-microsoft-com:vml" xmlns:wp14="http://schemas.microsoft.com/office/word/2010/wordprocessingDrawing" xmlns:wp="http://schemas.openxmlformats.org/drawingml/2006/wordprocessingDrawing" xmlns:w10="urn:schemas-microsoft-com:office:word" xmlns:w="http://schemas.openxmlformats.org/wordprocessingml/2006/main" xmlns:w14="http://schemas.microsoft.com/office/word/2010/wordml" xmlns:w15="http://schemas.microsoft.com/office/word/2012/wordml" xmlns:w16cex="http://schemas.microsoft.com/office/word/2018/wordml/cex" xmlns:w16cid="http://schemas.microsoft.com/office/word/2016/wordml/cid" xmlns:w16="http://schemas.microsoft.com/office/word/2018/wordml" xmlns:w16du="http://schemas.microsoft.com/office/word/2023/wordml/word16du" xmlns:w16sdtdh="http://schemas.microsoft.com/office/word/2020/wordml/sdtdatahash" xmlns:w16se="http://schemas.microsoft.com/office/word/2015/wordml/symex" xmlns:wpg="http://schemas.microsoft.com/office/word/2010/wordprocessingGroup" xmlns:wpi="http://schemas.microsoft.com/office/word/2010/wordprocessingInk" xmlns:wne="http://schemas.microsoft.com/office/word/2006/wordml" xmlns:wps="http://schemas.microsoft.com/office/word/2010/wordprocessingShape" mc:Ignorable="w14 w15 w16se w16cid w16 w16cex w16sdtdh w16du wp14">
   <w:body>
-    <w:p>
-      <w:r>
-        <w:t>Modification on Design Module</w:t>
-      </w:r>
-    </w:p>
-    <w:p>
-      <w:r>
-        <w:drawing>
-          <wp:inline distT="0" distB="0" distL="0" distR="0" wp14:anchorId="59837565" wp14:editId="77E762D0">
-            <wp:extent cx="5943600" cy="1911350"/>
+    <w:tbl>
+      <w:tblPr>
+        <w:tblStyle w:val="TableGrid"/>
+        <w:tblW w:w="0" w:type="auto"/>
+        <w:tblLook w:val="04A0" w:firstRow="1" w:lastRow="0" w:firstColumn="1" w:lastColumn="0" w:noHBand="0" w:noVBand="1"/>
+      </w:tblPr>
+      <w:tblGrid>
+        <w:gridCol w:w="4675"/>
+        <w:gridCol w:w="4675"/>
+      </w:tblGrid>
+      <w:tr>
+        <w:tc>
+          <w:tcPr>
+            <w:tcW w:w="4675" w:type="dxa"/>
+          </w:tcPr>
+          <w:p>
+            <w:pPr>
+              <w:rPr>
+                <w:b/>
+                <w:bCs/>
+              </w:rPr>
+            </w:pPr>
+            <w:r>
+              <w:rPr>
+                <w:b/>
+                <w:bCs/>
+              </w:rPr>
+              <w:t xml:space="preserve">Name </w:t>
+            </w:r>
+          </w:p>
+        </w:tc>
+        <w:tc>
+          <w:tcPr>
+            <w:tcW w:w="4675" w:type="dxa"/>
+          </w:tcPr>
+          <w:p>
+            <w:pPr>
+              <w:rPr>
+                <w:bCs/>
+              </w:rPr>
+            </w:pPr>
+            <w:r>
+              <w:rPr>
+                <w:bCs/>
+              </w:rPr>
+              <w:t>Khaled Sarhan</w:t>
+            </w:r>
+          </w:p>
+        </w:tc>
+      </w:tr>
+    </w:tbl>
+    <w:p/>
+    <w:p>
+      <w:pPr>
+        <w:pStyle w:val="Heading2"/>
+      </w:pPr>
+      <w:r>
+        <w:t>Interface:</w:t>
+      </w:r>
+    </w:p>
+    <w:p>
+      <w:pPr>
+        <w:jc w:val="center"/>
+      </w:pPr>
+      <w:r>
+        <w:drawing>
+          <wp:inline distT="0" distB="0" distL="0" distR="0" wp14:anchorId="3365BFCC" wp14:editId="49F30552">
+            <wp:extent cx="4541071" cy="3657600"/>
             <wp:effectExtent l="0" t="0" r="0" b="0"/>
-            <wp:docPr id="1680134426" name="Picture 1"/>
-            <wp:cNvGraphicFramePr>
-              <a:graphicFrameLocks xmlns:a="http://schemas.openxmlformats.org/drawingml/2006/main" noChangeAspect="1"/>
-            </wp:cNvGraphicFramePr>
-            <a:graphic xmlns:a="http://schemas.openxmlformats.org/drawingml/2006/main">
-              <a:graphicData uri="http://schemas.openxmlformats.org/drawingml/2006/picture">
-                <pic:pic xmlns:pic="http://schemas.openxmlformats.org/drawingml/2006/picture">
-                  <pic:nvPicPr>
-                    <pic:cNvPr id="1680134426" name=""/>
-                    <pic:cNvPicPr/>
-                  </pic:nvPicPr>
-                  <pic:blipFill>
-                    <a:blip r:embed="rId4"/>
-                    <a:stretch>
-                      <a:fillRect/>
-                    </a:stretch>
-                  </pic:blipFill>
-                  <pic:spPr>
-                    <a:xfrm>
-                      <a:off x="0" y="0"/>
-                      <a:ext cx="5943600" cy="1911350"/>
-                    </a:xfrm>
-                    <a:prstGeom prst="rect">
-                      <a:avLst/>
-                    </a:prstGeom>
-                  </pic:spPr>
-                </pic:pic>
-              </a:graphicData>
-            </a:graphic>
-          </wp:inline>
-        </w:drawing>
-      </w:r>
-    </w:p>
-    <w:p>
-      <w:r>
-        <w:drawing>
-          <wp:inline distT="0" distB="0" distL="0" distR="0" wp14:anchorId="0B30BFA6" wp14:editId="78590C19">
-            <wp:extent cx="5943600" cy="4612640"/>
+            <wp:docPr id="905818391" name="Picture 1" descr="A computer screen shot of a program code&#10;&#10;Description automatically generated"/>
+            <wp:cNvGraphicFramePr>
+              <a:graphicFrameLocks xmlns:a="http://schemas.openxmlformats.org/drawingml/2006/main" noChangeAspect="1"/>
+            </wp:cNvGraphicFramePr>
+            <a:graphic xmlns:a="http://schemas.openxmlformats.org/drawingml/2006/main">
+              <a:graphicData uri="http://schemas.openxmlformats.org/drawingml/2006/picture">
+                <pic:pic xmlns:pic="http://schemas.openxmlformats.org/drawingml/2006/picture">
+                  <pic:nvPicPr>
+                    <pic:cNvPr id="905818391" name="Picture 1" descr="A computer screen shot of a program code&#10;&#10;Description automatically generated"/>
+                    <pic:cNvPicPr/>
+                  </pic:nvPicPr>
+                  <pic:blipFill>
+                    <a:blip r:embed="rId5"/>
+                    <a:stretch>
+                      <a:fillRect/>
+                    </a:stretch>
+                  </pic:blipFill>
+                  <pic:spPr>
+                    <a:xfrm>
+                      <a:off x="0" y="0"/>
+                      <a:ext cx="4541071" cy="3657600"/>
+                    </a:xfrm>
+                    <a:prstGeom prst="rect">
+                      <a:avLst/>
+                    </a:prstGeom>
+                  </pic:spPr>
+                </pic:pic>
+              </a:graphicData>
+            </a:graphic>
+          </wp:inline>
+        </w:drawing>
+      </w:r>
+      <w:r>
+        <w:drawing>
+          <wp:inline distT="0" distB="0" distL="0" distR="0" wp14:anchorId="13531434" wp14:editId="15F743DC">
+            <wp:extent cx="4540885" cy="3523065"/>
+            <wp:effectExtent l="0" t="0" r="0" b="1270"/>
+            <wp:docPr id="353816421" name="Picture 1" descr="A screenshot of a computer program&#10;&#10;Description automatically generated"/>
+            <wp:cNvGraphicFramePr>
+              <a:graphicFrameLocks xmlns:a="http://schemas.openxmlformats.org/drawingml/2006/main" noChangeAspect="1"/>
+            </wp:cNvGraphicFramePr>
+            <a:graphic xmlns:a="http://schemas.openxmlformats.org/drawingml/2006/main">
+              <a:graphicData uri="http://schemas.openxmlformats.org/drawingml/2006/picture">
+                <pic:pic xmlns:pic="http://schemas.openxmlformats.org/drawingml/2006/picture">
+                  <pic:nvPicPr>
+                    <pic:cNvPr id="353816421" name="Picture 1" descr="A screenshot of a computer program&#10;&#10;Description automatically generated"/>
+                    <pic:cNvPicPr/>
+                  </pic:nvPicPr>
+                  <pic:blipFill>
+                    <a:blip r:embed="rId6"/>
+                    <a:stretch>
+                      <a:fillRect/>
+                    </a:stretch>
+                  </pic:blipFill>
+                  <pic:spPr>
+                    <a:xfrm>
+                      <a:off x="0" y="0"/>
+                      <a:ext cx="4540885" cy="3523065"/>
+                    </a:xfrm>
+                    <a:prstGeom prst="rect">
+                      <a:avLst/>
+                    </a:prstGeom>
+                  </pic:spPr>
+                </pic:pic>
+              </a:graphicData>
+            </a:graphic>
+          </wp:inline>
+        </w:drawing>
+      </w:r>
+    </w:p>
+    <w:p>
+      <w:pPr>
+        <w:pStyle w:val="Heading2"/>
+      </w:pPr>
+      <w:r>
+        <w:lastRenderedPageBreak/>
+        <w:t>Design:</w:t>
+      </w:r>
+    </w:p>
+    <w:p>
+      <w:r>
+        <w:t xml:space="preserve">Bugs:  </w:t>
+      </w:r>
+    </w:p>
+    <w:p>
+      <w:pPr>
+        <w:pStyle w:val="ListParagraph"/>
+        <w:numPr>
+          <w:ilvl w:val="0"/>
+          <w:numId w:val="1"/>
+        </w:numPr>
+      </w:pPr>
+      <w:r>
+        <w:t xml:space="preserve">Reset Value is Added for </w:t>
+      </w:r>
+      <w:r>
+        <w:t>“overflow”, “</w:t>
+      </w:r>
+      <w:r>
+        <w:t>wr_ack</w:t>
+      </w:r>
+      <w:r>
+        <w:t>”</w:t>
+      </w:r>
+      <w:r>
+        <w:t>,</w:t>
+      </w:r>
+      <w:r>
+        <w:t xml:space="preserve"> “</w:t>
+      </w:r>
+      <w:r>
+        <w:t>memory</w:t>
+      </w:r>
+      <w:r>
+        <w:t>”</w:t>
+      </w:r>
+      <w:r>
+        <w:t xml:space="preserve"> and </w:t>
+      </w:r>
+      <w:r>
+        <w:t>“</w:t>
+      </w:r>
+      <w:r>
+        <w:t>data_out</w:t>
+      </w:r>
+      <w:r>
+        <w:t>”</w:t>
+      </w:r>
+      <w:r>
+        <w:t>.</w:t>
+      </w:r>
+    </w:p>
+    <w:p>
+      <w:pPr>
+        <w:pStyle w:val="ListParagraph"/>
+        <w:numPr>
+          <w:ilvl w:val="0"/>
+          <w:numId w:val="1"/>
+        </w:numPr>
+      </w:pPr>
+      <w:r>
+        <w:t xml:space="preserve">“underflow” </w:t>
+      </w:r>
+      <w:r>
+        <w:t>is turned from combinational output into Sequential output.</w:t>
+      </w:r>
+    </w:p>
+    <w:p>
+      <w:pPr>
+        <w:jc w:val="center"/>
+      </w:pPr>
+      <w:r>
+        <w:drawing>
+          <wp:inline distT="0" distB="0" distL="0" distR="0" wp14:anchorId="792F0368" wp14:editId="32557619">
+            <wp:extent cx="4552950" cy="4222115"/>
+            <wp:effectExtent l="0" t="0" r="0" b="8255"/>
+            <wp:docPr id="192138302" name="Picture 1" descr="A screen shot of a computer program&#10;&#10;Description automatically generated"/>
+            <wp:cNvGraphicFramePr>
+              <a:graphicFrameLocks xmlns:a="http://schemas.openxmlformats.org/drawingml/2006/main" noChangeAspect="1"/>
+            </wp:cNvGraphicFramePr>
+            <a:graphic xmlns:a="http://schemas.openxmlformats.org/drawingml/2006/main">
+              <a:graphicData uri="http://schemas.openxmlformats.org/drawingml/2006/picture">
+                <pic:pic xmlns:pic="http://schemas.openxmlformats.org/drawingml/2006/picture">
+                  <pic:nvPicPr>
+                    <pic:cNvPr id="192138302" name="Picture 1" descr="A screen shot of a computer program&#10;&#10;Description automatically generated"/>
+                    <pic:cNvPicPr/>
+                  </pic:nvPicPr>
+                  <pic:blipFill>
+                    <a:blip r:embed="rId7"/>
+                    <a:stretch>
+                      <a:fillRect/>
+                    </a:stretch>
+                  </pic:blipFill>
+                  <pic:spPr>
+                    <a:xfrm>
+                      <a:off x="0" y="0"/>
+                      <a:ext cx="4552950" cy="4222115"/>
+                    </a:xfrm>
+                    <a:prstGeom prst="rect">
+                      <a:avLst/>
+                    </a:prstGeom>
+                  </pic:spPr>
+                </pic:pic>
+              </a:graphicData>
+            </a:graphic>
+          </wp:inline>
+        </w:drawing>
+      </w:r>
+      <w:r>
+        <w:drawing>
+          <wp:inline distT="0" distB="0" distL="0" distR="0" wp14:anchorId="25C6FD30" wp14:editId="3D5649AE">
+            <wp:extent cx="4552950" cy="2878184"/>
             <wp:effectExtent l="0" t="0" r="0" b="0"/>
-            <wp:docPr id="1499274581" name="Picture 1" descr="A screenshot of a computer program&#10;&#10;Description automatically generated"/>
-            <wp:cNvGraphicFramePr>
-              <a:graphicFrameLocks xmlns:a="http://schemas.openxmlformats.org/drawingml/2006/main" noChangeAspect="1"/>
-            </wp:cNvGraphicFramePr>
-            <a:graphic xmlns:a="http://schemas.openxmlformats.org/drawingml/2006/main">
-              <a:graphicData uri="http://schemas.openxmlformats.org/drawingml/2006/picture">
-                <pic:pic xmlns:pic="http://schemas.openxmlformats.org/drawingml/2006/picture">
-                  <pic:nvPicPr>
-                    <pic:cNvPr id="1499274581" name="Picture 1" descr="A screenshot of a computer program&#10;&#10;Description automatically generated"/>
-                    <pic:cNvPicPr/>
-                  </pic:nvPicPr>
-                  <pic:blipFill>
-                    <a:blip r:embed="rId5"/>
-                    <a:stretch>
-                      <a:fillRect/>
-                    </a:stretch>
-                  </pic:blipFill>
-                  <pic:spPr>
-                    <a:xfrm>
-                      <a:off x="0" y="0"/>
-                      <a:ext cx="5943600" cy="4612640"/>
-                    </a:xfrm>
-                    <a:prstGeom prst="rect">
-                      <a:avLst/>
-                    </a:prstGeom>
-                  </pic:spPr>
-                </pic:pic>
-              </a:graphicData>
-            </a:graphic>
-          </wp:inline>
-        </w:drawing>
-      </w:r>
-    </w:p>
-    <w:p>
-      <w:r>
-        <w:t>Interface</w:t>
-      </w:r>
-    </w:p>
-    <w:p>
+            <wp:docPr id="1686519566" name="Picture 1" descr="A computer screen shot of white text&#10;&#10;Description automatically generated"/>
+            <wp:cNvGraphicFramePr>
+              <a:graphicFrameLocks xmlns:a="http://schemas.openxmlformats.org/drawingml/2006/main" noChangeAspect="1"/>
+            </wp:cNvGraphicFramePr>
+            <a:graphic xmlns:a="http://schemas.openxmlformats.org/drawingml/2006/main">
+              <a:graphicData uri="http://schemas.openxmlformats.org/drawingml/2006/picture">
+                <pic:pic xmlns:pic="http://schemas.openxmlformats.org/drawingml/2006/picture">
+                  <pic:nvPicPr>
+                    <pic:cNvPr id="1686519566" name="Picture 1" descr="A computer screen shot of white text&#10;&#10;Description automatically generated"/>
+                    <pic:cNvPicPr/>
+                  </pic:nvPicPr>
+                  <pic:blipFill>
+                    <a:blip r:embed="rId8"/>
+                    <a:stretch>
+                      <a:fillRect/>
+                    </a:stretch>
+                  </pic:blipFill>
+                  <pic:spPr>
+                    <a:xfrm>
+                      <a:off x="0" y="0"/>
+                      <a:ext cx="4552950" cy="2878184"/>
+                    </a:xfrm>
+                    <a:prstGeom prst="rect">
+                      <a:avLst/>
+                    </a:prstGeom>
+                  </pic:spPr>
+                </pic:pic>
+              </a:graphicData>
+            </a:graphic>
+          </wp:inline>
+        </w:drawing>
+      </w:r>
       <w:r>
         <w:lastRenderedPageBreak/>
         <w:drawing>
-          <wp:inline distT="0" distB="0" distL="0" distR="0" wp14:anchorId="694E3440" wp14:editId="5DBF68D1">
-            <wp:extent cx="5943600" cy="5205730"/>
+          <wp:inline distT="0" distB="0" distL="0" distR="0" wp14:anchorId="10BB540B" wp14:editId="3DF91299">
+            <wp:extent cx="4876709" cy="4861599"/>
+            <wp:effectExtent l="0" t="0" r="635" b="0"/>
+            <wp:docPr id="731897064" name="Picture 1" descr="A computer screen shot of a program code&#10;&#10;Description automatically generated"/>
+            <wp:cNvGraphicFramePr>
+              <a:graphicFrameLocks xmlns:a="http://schemas.openxmlformats.org/drawingml/2006/main" noChangeAspect="1"/>
+            </wp:cNvGraphicFramePr>
+            <a:graphic xmlns:a="http://schemas.openxmlformats.org/drawingml/2006/main">
+              <a:graphicData uri="http://schemas.openxmlformats.org/drawingml/2006/picture">
+                <pic:pic xmlns:pic="http://schemas.openxmlformats.org/drawingml/2006/picture">
+                  <pic:nvPicPr>
+                    <pic:cNvPr id="731897064" name="Picture 1" descr="A computer screen shot of a program code&#10;&#10;Description automatically generated"/>
+                    <pic:cNvPicPr/>
+                  </pic:nvPicPr>
+                  <pic:blipFill>
+                    <a:blip r:embed="rId9"/>
+                    <a:stretch>
+                      <a:fillRect/>
+                    </a:stretch>
+                  </pic:blipFill>
+                  <pic:spPr>
+                    <a:xfrm>
+                      <a:off x="0" y="0"/>
+                      <a:ext cx="4907271" cy="4892067"/>
+                    </a:xfrm>
+                    <a:prstGeom prst="rect">
+                      <a:avLst/>
+                    </a:prstGeom>
+                  </pic:spPr>
+                </pic:pic>
+              </a:graphicData>
+            </a:graphic>
+          </wp:inline>
+        </w:drawing>
+      </w:r>
+      <w:r>
+        <w:drawing>
+          <wp:inline distT="0" distB="0" distL="0" distR="0" wp14:anchorId="2BC37B18" wp14:editId="169C773C">
+            <wp:extent cx="4920343" cy="3048931"/>
             <wp:effectExtent l="0" t="0" r="0" b="0"/>
-            <wp:docPr id="617010104" name="Picture 1" descr="A computer screen shot of a program code&#10;&#10;Description automatically generated"/>
-            <wp:cNvGraphicFramePr>
-              <a:graphicFrameLocks xmlns:a="http://schemas.openxmlformats.org/drawingml/2006/main" noChangeAspect="1"/>
-            </wp:cNvGraphicFramePr>
-            <a:graphic xmlns:a="http://schemas.openxmlformats.org/drawingml/2006/main">
-              <a:graphicData uri="http://schemas.openxmlformats.org/drawingml/2006/picture">
-                <pic:pic xmlns:pic="http://schemas.openxmlformats.org/drawingml/2006/picture">
-                  <pic:nvPicPr>
-                    <pic:cNvPr id="617010104" name="Picture 1" descr="A computer screen shot of a program code&#10;&#10;Description automatically generated"/>
-                    <pic:cNvPicPr/>
-                  </pic:nvPicPr>
-                  <pic:blipFill>
-                    <a:blip r:embed="rId6"/>
-                    <a:stretch>
-                      <a:fillRect/>
-                    </a:stretch>
-                  </pic:blipFill>
-                  <pic:spPr>
-                    <a:xfrm>
-                      <a:off x="0" y="0"/>
-                      <a:ext cx="5943600" cy="5205730"/>
-                    </a:xfrm>
-                    <a:prstGeom prst="rect">
-                      <a:avLst/>
-                    </a:prstGeom>
-                  </pic:spPr>
-                </pic:pic>
-              </a:graphicData>
-            </a:graphic>
-          </wp:inline>
-        </w:drawing>
-      </w:r>
-      <w:r>
-        <w:drawing>
-          <wp:inline distT="0" distB="0" distL="0" distR="0" wp14:anchorId="2D7E0127" wp14:editId="030ED89B">
-            <wp:extent cx="5943600" cy="1750060"/>
+            <wp:docPr id="1362336810" name="Picture 1" descr="A computer screen with colorful text&#10;&#10;Description automatically generated"/>
+            <wp:cNvGraphicFramePr>
+              <a:graphicFrameLocks xmlns:a="http://schemas.openxmlformats.org/drawingml/2006/main" noChangeAspect="1"/>
+            </wp:cNvGraphicFramePr>
+            <a:graphic xmlns:a="http://schemas.openxmlformats.org/drawingml/2006/main">
+              <a:graphicData uri="http://schemas.openxmlformats.org/drawingml/2006/picture">
+                <pic:pic xmlns:pic="http://schemas.openxmlformats.org/drawingml/2006/picture">
+                  <pic:nvPicPr>
+                    <pic:cNvPr id="1362336810" name="Picture 1" descr="A computer screen with colorful text&#10;&#10;Description automatically generated"/>
+                    <pic:cNvPicPr/>
+                  </pic:nvPicPr>
+                  <pic:blipFill>
+                    <a:blip r:embed="rId10"/>
+                    <a:stretch>
+                      <a:fillRect/>
+                    </a:stretch>
+                  </pic:blipFill>
+                  <pic:spPr>
+                    <a:xfrm>
+                      <a:off x="0" y="0"/>
+                      <a:ext cx="4945860" cy="3064743"/>
+                    </a:xfrm>
+                    <a:prstGeom prst="rect">
+                      <a:avLst/>
+                    </a:prstGeom>
+                  </pic:spPr>
+                </pic:pic>
+              </a:graphicData>
+            </a:graphic>
+          </wp:inline>
+        </w:drawing>
+      </w:r>
+      <w:r>
+        <w:lastRenderedPageBreak/>
+        <w:drawing>
+          <wp:inline distT="0" distB="0" distL="0" distR="0" wp14:anchorId="650117F9" wp14:editId="14638F61">
+            <wp:extent cx="5344886" cy="3855627"/>
+            <wp:effectExtent l="0" t="0" r="8255" b="0"/>
+            <wp:docPr id="753254389" name="Picture 1" descr="A computer screen shot of a program&#10;&#10;Description automatically generated"/>
+            <wp:cNvGraphicFramePr>
+              <a:graphicFrameLocks xmlns:a="http://schemas.openxmlformats.org/drawingml/2006/main" noChangeAspect="1"/>
+            </wp:cNvGraphicFramePr>
+            <a:graphic xmlns:a="http://schemas.openxmlformats.org/drawingml/2006/main">
+              <a:graphicData uri="http://schemas.openxmlformats.org/drawingml/2006/picture">
+                <pic:pic xmlns:pic="http://schemas.openxmlformats.org/drawingml/2006/picture">
+                  <pic:nvPicPr>
+                    <pic:cNvPr id="753254389" name="Picture 1" descr="A computer screen shot of a program&#10;&#10;Description automatically generated"/>
+                    <pic:cNvPicPr/>
+                  </pic:nvPicPr>
+                  <pic:blipFill>
+                    <a:blip r:embed="rId11"/>
+                    <a:stretch>
+                      <a:fillRect/>
+                    </a:stretch>
+                  </pic:blipFill>
+                  <pic:spPr>
+                    <a:xfrm>
+                      <a:off x="0" y="0"/>
+                      <a:ext cx="5355057" cy="3862964"/>
+                    </a:xfrm>
+                    <a:prstGeom prst="rect">
+                      <a:avLst/>
+                    </a:prstGeom>
+                  </pic:spPr>
+                </pic:pic>
+              </a:graphicData>
+            </a:graphic>
+          </wp:inline>
+        </w:drawing>
+      </w:r>
+    </w:p>
+    <w:p>
+      <w:pPr>
+        <w:pStyle w:val="Heading2"/>
+      </w:pPr>
+      <w:r>
+        <w:t>Do File:</w:t>
+      </w:r>
+    </w:p>
+    <w:p>
+      <w:r>
+        <w:drawing>
+          <wp:inline distT="0" distB="0" distL="0" distR="0" wp14:anchorId="6A1A313A" wp14:editId="06FA0A9E">
+            <wp:extent cx="5943600" cy="3792220"/>
+            <wp:effectExtent l="0" t="0" r="0" b="0"/>
+            <wp:docPr id="1076341861" name="Picture 1" descr="A computer screen with white text&#10;&#10;Description automatically generated"/>
+            <wp:cNvGraphicFramePr>
+              <a:graphicFrameLocks xmlns:a="http://schemas.openxmlformats.org/drawingml/2006/main" noChangeAspect="1"/>
+            </wp:cNvGraphicFramePr>
+            <a:graphic xmlns:a="http://schemas.openxmlformats.org/drawingml/2006/main">
+              <a:graphicData uri="http://schemas.openxmlformats.org/drawingml/2006/picture">
+                <pic:pic xmlns:pic="http://schemas.openxmlformats.org/drawingml/2006/picture">
+                  <pic:nvPicPr>
+                    <pic:cNvPr id="1076341861" name="Picture 1" descr="A computer screen with white text&#10;&#10;Description automatically generated"/>
+                    <pic:cNvPicPr/>
+                  </pic:nvPicPr>
+                  <pic:blipFill>
+                    <a:blip r:embed="rId12"/>
+                    <a:stretch>
+                      <a:fillRect/>
+                    </a:stretch>
+                  </pic:blipFill>
+                  <pic:spPr>
+                    <a:xfrm>
+                      <a:off x="0" y="0"/>
+                      <a:ext cx="5943600" cy="3792220"/>
+                    </a:xfrm>
+                    <a:prstGeom prst="rect">
+                      <a:avLst/>
+                    </a:prstGeom>
+                  </pic:spPr>
+                </pic:pic>
+              </a:graphicData>
+            </a:graphic>
+          </wp:inline>
+        </w:drawing>
+      </w:r>
+    </w:p>
+    <w:p>
+      <w:pPr>
+        <w:pStyle w:val="Heading2"/>
+      </w:pPr>
+      <w:r>
+        <w:lastRenderedPageBreak/>
+        <w:t>Top Module:</w:t>
+      </w:r>
+    </w:p>
+    <w:p>
+      <w:r>
+        <w:drawing>
+          <wp:inline distT="0" distB="0" distL="0" distR="0" wp14:anchorId="0C6051D6" wp14:editId="5FFDF74B">
+            <wp:extent cx="5182323" cy="6820852"/>
+            <wp:effectExtent l="0" t="0" r="0" b="0"/>
+            <wp:docPr id="1996382910" name="Picture 1" descr="A screen shot of a computer program&#10;&#10;Description automatically generated"/>
+            <wp:cNvGraphicFramePr>
+              <a:graphicFrameLocks xmlns:a="http://schemas.openxmlformats.org/drawingml/2006/main" noChangeAspect="1"/>
+            </wp:cNvGraphicFramePr>
+            <a:graphic xmlns:a="http://schemas.openxmlformats.org/drawingml/2006/main">
+              <a:graphicData uri="http://schemas.openxmlformats.org/drawingml/2006/picture">
+                <pic:pic xmlns:pic="http://schemas.openxmlformats.org/drawingml/2006/picture">
+                  <pic:nvPicPr>
+                    <pic:cNvPr id="1996382910" name="Picture 1" descr="A screen shot of a computer program&#10;&#10;Description automatically generated"/>
+                    <pic:cNvPicPr/>
+                  </pic:nvPicPr>
+                  <pic:blipFill>
+                    <a:blip r:embed="rId13"/>
+                    <a:stretch>
+                      <a:fillRect/>
+                    </a:stretch>
+                  </pic:blipFill>
+                  <pic:spPr>
+                    <a:xfrm>
+                      <a:off x="0" y="0"/>
+                      <a:ext cx="5182323" cy="6820852"/>
+                    </a:xfrm>
+                    <a:prstGeom prst="rect">
+                      <a:avLst/>
+                    </a:prstGeom>
+                  </pic:spPr>
+                </pic:pic>
+              </a:graphicData>
+            </a:graphic>
+          </wp:inline>
+        </w:drawing>
+      </w:r>
+    </w:p>
+    <w:p>
+      <w:r>
+        <w:br w:type="page"/>
+      </w:r>
+    </w:p>
+    <w:p>
+      <w:pPr>
+        <w:pStyle w:val="Heading2"/>
+      </w:pPr>
+      <w:r>
+        <w:lastRenderedPageBreak/>
+        <w:t>Monitor:</w:t>
+      </w:r>
+    </w:p>
+    <w:p>
+      <w:pPr>
+        <w:jc w:val="center"/>
+      </w:pPr>
+      <w:r>
+        <w:drawing>
+          <wp:inline distT="0" distB="0" distL="0" distR="0" wp14:anchorId="0F9B1E4F" wp14:editId="170E5BC0">
+            <wp:extent cx="4495800" cy="4332585"/>
+            <wp:effectExtent l="0" t="0" r="0" b="0"/>
+            <wp:docPr id="1629060516" name="Picture 1" descr="A screen shot of a computer program&#10;&#10;Description automatically generated"/>
+            <wp:cNvGraphicFramePr>
+              <a:graphicFrameLocks xmlns:a="http://schemas.openxmlformats.org/drawingml/2006/main" noChangeAspect="1"/>
+            </wp:cNvGraphicFramePr>
+            <a:graphic xmlns:a="http://schemas.openxmlformats.org/drawingml/2006/main">
+              <a:graphicData uri="http://schemas.openxmlformats.org/drawingml/2006/picture">
+                <pic:pic xmlns:pic="http://schemas.openxmlformats.org/drawingml/2006/picture">
+                  <pic:nvPicPr>
+                    <pic:cNvPr id="1629060516" name="Picture 1" descr="A screen shot of a computer program&#10;&#10;Description automatically generated"/>
+                    <pic:cNvPicPr/>
+                  </pic:nvPicPr>
+                  <pic:blipFill>
+                    <a:blip r:embed="rId14"/>
+                    <a:stretch>
+                      <a:fillRect/>
+                    </a:stretch>
+                  </pic:blipFill>
+                  <pic:spPr>
+                    <a:xfrm>
+                      <a:off x="0" y="0"/>
+                      <a:ext cx="4526228" cy="4361908"/>
+                    </a:xfrm>
+                    <a:prstGeom prst="rect">
+                      <a:avLst/>
+                    </a:prstGeom>
+                  </pic:spPr>
+                </pic:pic>
+              </a:graphicData>
+            </a:graphic>
+          </wp:inline>
+        </w:drawing>
+      </w:r>
+      <w:r>
+        <w:drawing>
+          <wp:inline distT="0" distB="0" distL="0" distR="0" wp14:anchorId="4A3E03A8" wp14:editId="2988AADE">
+            <wp:extent cx="4495800" cy="3322665"/>
+            <wp:effectExtent l="0" t="0" r="0" b="0"/>
+            <wp:docPr id="1939232083" name="Picture 1" descr="A screen shot of a computer program&#10;&#10;Description automatically generated"/>
+            <wp:cNvGraphicFramePr>
+              <a:graphicFrameLocks xmlns:a="http://schemas.openxmlformats.org/drawingml/2006/main" noChangeAspect="1"/>
+            </wp:cNvGraphicFramePr>
+            <a:graphic xmlns:a="http://schemas.openxmlformats.org/drawingml/2006/main">
+              <a:graphicData uri="http://schemas.openxmlformats.org/drawingml/2006/picture">
+                <pic:pic xmlns:pic="http://schemas.openxmlformats.org/drawingml/2006/picture">
+                  <pic:nvPicPr>
+                    <pic:cNvPr id="1939232083" name="Picture 1" descr="A screen shot of a computer program&#10;&#10;Description automatically generated"/>
+                    <pic:cNvPicPr/>
+                  </pic:nvPicPr>
+                  <pic:blipFill>
+                    <a:blip r:embed="rId15"/>
+                    <a:stretch>
+                      <a:fillRect/>
+                    </a:stretch>
+                  </pic:blipFill>
+                  <pic:spPr>
+                    <a:xfrm>
+                      <a:off x="0" y="0"/>
+                      <a:ext cx="4518431" cy="3339391"/>
+                    </a:xfrm>
+                    <a:prstGeom prst="rect">
+                      <a:avLst/>
+                    </a:prstGeom>
+                  </pic:spPr>
+                </pic:pic>
+              </a:graphicData>
+            </a:graphic>
+          </wp:inline>
+        </w:drawing>
+      </w:r>
+    </w:p>
+    <w:p>
+      <w:pPr>
+        <w:pStyle w:val="Heading2"/>
+      </w:pPr>
+      <w:r>
+        <w:lastRenderedPageBreak/>
+        <w:t>Testbench:</w:t>
+      </w:r>
+    </w:p>
+    <w:p>
+      <w:pPr>
+        <w:jc w:val="center"/>
+      </w:pPr>
+      <w:r>
+        <w:drawing>
+          <wp:inline distT="0" distB="0" distL="0" distR="0" wp14:anchorId="0777E280" wp14:editId="0ED39CED">
+            <wp:extent cx="3822700" cy="3876040"/>
+            <wp:effectExtent l="0" t="0" r="6350" b="0"/>
+            <wp:docPr id="212760300" name="Picture 1" descr="A screen shot of a computer program&#10;&#10;Description automatically generated"/>
+            <wp:cNvGraphicFramePr>
+              <a:graphicFrameLocks xmlns:a="http://schemas.openxmlformats.org/drawingml/2006/main" noChangeAspect="1"/>
+            </wp:cNvGraphicFramePr>
+            <a:graphic xmlns:a="http://schemas.openxmlformats.org/drawingml/2006/main">
+              <a:graphicData uri="http://schemas.openxmlformats.org/drawingml/2006/picture">
+                <pic:pic xmlns:pic="http://schemas.openxmlformats.org/drawingml/2006/picture">
+                  <pic:nvPicPr>
+                    <pic:cNvPr id="212760300" name="Picture 1" descr="A screen shot of a computer program&#10;&#10;Description automatically generated"/>
+                    <pic:cNvPicPr/>
+                  </pic:nvPicPr>
+                  <pic:blipFill>
+                    <a:blip r:embed="rId16"/>
+                    <a:stretch>
+                      <a:fillRect/>
+                    </a:stretch>
+                  </pic:blipFill>
+                  <pic:spPr>
+                    <a:xfrm>
+                      <a:off x="0" y="0"/>
+                      <a:ext cx="3822700" cy="3876040"/>
+                    </a:xfrm>
+                    <a:prstGeom prst="rect">
+                      <a:avLst/>
+                    </a:prstGeom>
+                  </pic:spPr>
+                </pic:pic>
+              </a:graphicData>
+            </a:graphic>
+          </wp:inline>
+        </w:drawing>
+      </w:r>
+      <w:r>
+        <w:drawing>
+          <wp:inline distT="0" distB="0" distL="0" distR="0" wp14:anchorId="7788EC86" wp14:editId="36D7D817">
+            <wp:extent cx="3822700" cy="3776980"/>
+            <wp:effectExtent l="0" t="0" r="6350" b="0"/>
+            <wp:docPr id="2138647752" name="Picture 1" descr="A screenshot of a computer program&#10;&#10;Description automatically generated"/>
+            <wp:cNvGraphicFramePr>
+              <a:graphicFrameLocks xmlns:a="http://schemas.openxmlformats.org/drawingml/2006/main" noChangeAspect="1"/>
+            </wp:cNvGraphicFramePr>
+            <a:graphic xmlns:a="http://schemas.openxmlformats.org/drawingml/2006/main">
+              <a:graphicData uri="http://schemas.openxmlformats.org/drawingml/2006/picture">
+                <pic:pic xmlns:pic="http://schemas.openxmlformats.org/drawingml/2006/picture">
+                  <pic:nvPicPr>
+                    <pic:cNvPr id="2138647752" name="Picture 1" descr="A screenshot of a computer program&#10;&#10;Description automatically generated"/>
+                    <pic:cNvPicPr/>
+                  </pic:nvPicPr>
+                  <pic:blipFill>
+                    <a:blip r:embed="rId17"/>
+                    <a:stretch>
+                      <a:fillRect/>
+                    </a:stretch>
+                  </pic:blipFill>
+                  <pic:spPr>
+                    <a:xfrm>
+                      <a:off x="0" y="0"/>
+                      <a:ext cx="3828355" cy="3782567"/>
+                    </a:xfrm>
+                    <a:prstGeom prst="rect">
+                      <a:avLst/>
+                    </a:prstGeom>
+                  </pic:spPr>
+                </pic:pic>
+              </a:graphicData>
+            </a:graphic>
+          </wp:inline>
+        </w:drawing>
+      </w:r>
+    </w:p>
+    <w:p>
+      <w:pPr>
+        <w:pStyle w:val="Heading2"/>
+      </w:pPr>
+      <w:r>
+        <w:lastRenderedPageBreak/>
+        <w:t>Transaction Class:</w:t>
+      </w:r>
+    </w:p>
+    <w:p>
+      <w:r>
+        <w:drawing>
+          <wp:inline distT="0" distB="0" distL="0" distR="0" wp14:anchorId="0A141AD4" wp14:editId="08C26AEB">
+            <wp:extent cx="5943600" cy="3711575"/>
+            <wp:effectExtent l="0" t="0" r="0" b="3175"/>
+            <wp:docPr id="1986308408" name="Picture 1" descr="A computer screen with white and green text&#10;&#10;Description automatically generated"/>
+            <wp:cNvGraphicFramePr>
+              <a:graphicFrameLocks xmlns:a="http://schemas.openxmlformats.org/drawingml/2006/main" noChangeAspect="1"/>
+            </wp:cNvGraphicFramePr>
+            <a:graphic xmlns:a="http://schemas.openxmlformats.org/drawingml/2006/main">
+              <a:graphicData uri="http://schemas.openxmlformats.org/drawingml/2006/picture">
+                <pic:pic xmlns:pic="http://schemas.openxmlformats.org/drawingml/2006/picture">
+                  <pic:nvPicPr>
+                    <pic:cNvPr id="1986308408" name="Picture 1" descr="A computer screen with white and green text&#10;&#10;Description automatically generated"/>
+                    <pic:cNvPicPr/>
+                  </pic:nvPicPr>
+                  <pic:blipFill>
+                    <a:blip r:embed="rId18"/>
+                    <a:stretch>
+                      <a:fillRect/>
+                    </a:stretch>
+                  </pic:blipFill>
+                  <pic:spPr>
+                    <a:xfrm>
+                      <a:off x="0" y="0"/>
+                      <a:ext cx="5943600" cy="3711575"/>
+                    </a:xfrm>
+                    <a:prstGeom prst="rect">
+                      <a:avLst/>
+                    </a:prstGeom>
+                  </pic:spPr>
+                </pic:pic>
+              </a:graphicData>
+            </a:graphic>
+          </wp:inline>
+        </w:drawing>
+      </w:r>
+      <w:r>
+        <w:drawing>
+          <wp:inline distT="0" distB="0" distL="0" distR="0" wp14:anchorId="72B81F12" wp14:editId="43775C15">
+            <wp:extent cx="5943600" cy="2486025"/>
             <wp:effectExtent l="0" t="0" r="0" b="2540"/>
-            <wp:docPr id="1180196502" name="Picture 1" descr="A computer screen shot of white text&#10;&#10;Description automatically generated"/>
-            <wp:cNvGraphicFramePr>
-              <a:graphicFrameLocks xmlns:a="http://schemas.openxmlformats.org/drawingml/2006/main" noChangeAspect="1"/>
-            </wp:cNvGraphicFramePr>
-            <a:graphic xmlns:a="http://schemas.openxmlformats.org/drawingml/2006/main">
-              <a:graphicData uri="http://schemas.openxmlformats.org/drawingml/2006/picture">
-                <pic:pic xmlns:pic="http://schemas.openxmlformats.org/drawingml/2006/picture">
-                  <pic:nvPicPr>
-                    <pic:cNvPr id="1180196502" name="Picture 1" descr="A computer screen shot of white text&#10;&#10;Description automatically generated"/>
-                    <pic:cNvPicPr/>
-                  </pic:nvPicPr>
-                  <pic:blipFill>
-                    <a:blip r:embed="rId7"/>
-                    <a:stretch>
-                      <a:fillRect/>
-                    </a:stretch>
-                  </pic:blipFill>
-                  <pic:spPr>
-                    <a:xfrm>
-                      <a:off x="0" y="0"/>
-                      <a:ext cx="5943600" cy="1750060"/>
-                    </a:xfrm>
-                    <a:prstGeom prst="rect">
-                      <a:avLst/>
-                    </a:prstGeom>
-                  </pic:spPr>
-                </pic:pic>
-              </a:graphicData>
-            </a:graphic>
-          </wp:inline>
-        </w:drawing>
-      </w:r>
-    </w:p>
-    <w:p>
-      <w:r>
-        <w:t>Top Module</w:t>
-      </w:r>
-    </w:p>
-    <w:p>
+            <wp:docPr id="756314065" name="Picture 1" descr="A computer screen with text&#10;&#10;Description automatically generated"/>
+            <wp:cNvGraphicFramePr>
+              <a:graphicFrameLocks xmlns:a="http://schemas.openxmlformats.org/drawingml/2006/main" noChangeAspect="1"/>
+            </wp:cNvGraphicFramePr>
+            <a:graphic xmlns:a="http://schemas.openxmlformats.org/drawingml/2006/main">
+              <a:graphicData uri="http://schemas.openxmlformats.org/drawingml/2006/picture">
+                <pic:pic xmlns:pic="http://schemas.openxmlformats.org/drawingml/2006/picture">
+                  <pic:nvPicPr>
+                    <pic:cNvPr id="756314065" name="Picture 1" descr="A computer screen with text&#10;&#10;Description automatically generated"/>
+                    <pic:cNvPicPr/>
+                  </pic:nvPicPr>
+                  <pic:blipFill>
+                    <a:blip r:embed="rId19"/>
+                    <a:stretch>
+                      <a:fillRect/>
+                    </a:stretch>
+                  </pic:blipFill>
+                  <pic:spPr>
+                    <a:xfrm>
+                      <a:off x="0" y="0"/>
+                      <a:ext cx="5943600" cy="2486025"/>
+                    </a:xfrm>
+                    <a:prstGeom prst="rect">
+                      <a:avLst/>
+                    </a:prstGeom>
+                  </pic:spPr>
+                </pic:pic>
+              </a:graphicData>
+            </a:graphic>
+          </wp:inline>
+        </w:drawing>
+      </w:r>
       <w:r>
         <w:lastRenderedPageBreak/>
         <w:drawing>
-          <wp:inline distT="0" distB="0" distL="0" distR="0" wp14:anchorId="10EAD7F6" wp14:editId="65F9B06B">
-            <wp:extent cx="5943600" cy="5170805"/>
+          <wp:inline distT="0" distB="0" distL="0" distR="0" wp14:anchorId="7BDFF6CE" wp14:editId="6916215B">
+            <wp:extent cx="5943600" cy="4324350"/>
             <wp:effectExtent l="0" t="0" r="0" b="0"/>
-            <wp:docPr id="490557317" name="Picture 1"/>
-            <wp:cNvGraphicFramePr>
-              <a:graphicFrameLocks xmlns:a="http://schemas.openxmlformats.org/drawingml/2006/main" noChangeAspect="1"/>
-            </wp:cNvGraphicFramePr>
-            <a:graphic xmlns:a="http://schemas.openxmlformats.org/drawingml/2006/main">
-              <a:graphicData uri="http://schemas.openxmlformats.org/drawingml/2006/picture">
-                <pic:pic xmlns:pic="http://schemas.openxmlformats.org/drawingml/2006/picture">
-                  <pic:nvPicPr>
-                    <pic:cNvPr id="490557317" name=""/>
-                    <pic:cNvPicPr/>
-                  </pic:nvPicPr>
-                  <pic:blipFill>
-                    <a:blip r:embed="rId8"/>
-                    <a:stretch>
-                      <a:fillRect/>
-                    </a:stretch>
-                  </pic:blipFill>
-                  <pic:spPr>
-                    <a:xfrm>
-                      <a:off x="0" y="0"/>
-                      <a:ext cx="5943600" cy="5170805"/>
+            <wp:docPr id="1626120170" name="Picture 1" descr="A computer screen shot of a program&#10;&#10;Description automatically generated"/>
+            <wp:cNvGraphicFramePr>
+              <a:graphicFrameLocks xmlns:a="http://schemas.openxmlformats.org/drawingml/2006/main" noChangeAspect="1"/>
+            </wp:cNvGraphicFramePr>
+            <a:graphic xmlns:a="http://schemas.openxmlformats.org/drawingml/2006/main">
+              <a:graphicData uri="http://schemas.openxmlformats.org/drawingml/2006/picture">
+                <pic:pic xmlns:pic="http://schemas.openxmlformats.org/drawingml/2006/picture">
+                  <pic:nvPicPr>
+                    <pic:cNvPr id="1626120170" name="Picture 1" descr="A computer screen shot of a program&#10;&#10;Description automatically generated"/>
+                    <pic:cNvPicPr/>
+                  </pic:nvPicPr>
+                  <pic:blipFill>
+                    <a:blip r:embed="rId20"/>
+                    <a:stretch>
+                      <a:fillRect/>
+                    </a:stretch>
+                  </pic:blipFill>
+                  <pic:spPr>
+                    <a:xfrm>
+                      <a:off x="0" y="0"/>
+                      <a:ext cx="5943600" cy="4324350"/>
+                    </a:xfrm>
+                    <a:prstGeom prst="rect">
+                      <a:avLst/>
+                    </a:prstGeom>
+                  </pic:spPr>
+                </pic:pic>
+              </a:graphicData>
+            </a:graphic>
+          </wp:inline>
+        </w:drawing>
+      </w:r>
+      <w:r>
+        <w:drawing>
+          <wp:inline distT="0" distB="0" distL="0" distR="0" wp14:anchorId="169E2FF1" wp14:editId="2E0D1E26">
+            <wp:extent cx="5943600" cy="1162685"/>
+            <wp:effectExtent l="0" t="0" r="0" b="0"/>
+            <wp:docPr id="556776910" name="Picture 1" descr="A computer screen with white text&#10;&#10;Description automatically generated"/>
+            <wp:cNvGraphicFramePr>
+              <a:graphicFrameLocks xmlns:a="http://schemas.openxmlformats.org/drawingml/2006/main" noChangeAspect="1"/>
+            </wp:cNvGraphicFramePr>
+            <a:graphic xmlns:a="http://schemas.openxmlformats.org/drawingml/2006/main">
+              <a:graphicData uri="http://schemas.openxmlformats.org/drawingml/2006/picture">
+                <pic:pic xmlns:pic="http://schemas.openxmlformats.org/drawingml/2006/picture">
+                  <pic:nvPicPr>
+                    <pic:cNvPr id="556776910" name="Picture 1" descr="A computer screen with white text&#10;&#10;Description automatically generated"/>
+                    <pic:cNvPicPr/>
+                  </pic:nvPicPr>
+                  <pic:blipFill>
+                    <a:blip r:embed="rId21"/>
+                    <a:stretch>
+                      <a:fillRect/>
+                    </a:stretch>
+                  </pic:blipFill>
+                  <pic:spPr>
+                    <a:xfrm>
+                      <a:off x="0" y="0"/>
+                      <a:ext cx="5943600" cy="1162685"/>
+                    </a:xfrm>
+                    <a:prstGeom prst="rect">
+                      <a:avLst/>
+                    </a:prstGeom>
+                  </pic:spPr>
+                </pic:pic>
+              </a:graphicData>
+            </a:graphic>
+          </wp:inline>
+        </w:drawing>
+      </w:r>
+    </w:p>
+    <w:p>
+      <w:pPr>
+        <w:pStyle w:val="Heading2"/>
+      </w:pPr>
+      <w:r>
+        <w:lastRenderedPageBreak/>
+        <w:t>Coverage</w:t>
+      </w:r>
+      <w:r>
+        <w:t xml:space="preserve"> Class:</w:t>
+      </w:r>
+    </w:p>
+    <w:p>
+      <w:pPr>
+        <w:jc w:val="center"/>
+      </w:pPr>
+      <w:r>
+        <w:drawing>
+          <wp:inline distT="0" distB="0" distL="0" distR="0" wp14:anchorId="60EAEFEA" wp14:editId="3459CD40">
+            <wp:extent cx="2759297" cy="3028950"/>
+            <wp:effectExtent l="0" t="0" r="3175" b="0"/>
+            <wp:docPr id="2139331105" name="Picture 1" descr="A screenshot of a computer program&#10;&#10;Description automatically generated"/>
+            <wp:cNvGraphicFramePr>
+              <a:graphicFrameLocks xmlns:a="http://schemas.openxmlformats.org/drawingml/2006/main" noChangeAspect="1"/>
+            </wp:cNvGraphicFramePr>
+            <a:graphic xmlns:a="http://schemas.openxmlformats.org/drawingml/2006/main">
+              <a:graphicData uri="http://schemas.openxmlformats.org/drawingml/2006/picture">
+                <pic:pic xmlns:pic="http://schemas.openxmlformats.org/drawingml/2006/picture">
+                  <pic:nvPicPr>
+                    <pic:cNvPr id="2139331105" name="Picture 1" descr="A screenshot of a computer program&#10;&#10;Description automatically generated"/>
+                    <pic:cNvPicPr/>
+                  </pic:nvPicPr>
+                  <pic:blipFill>
+                    <a:blip r:embed="rId22"/>
+                    <a:stretch>
+                      <a:fillRect/>
+                    </a:stretch>
+                  </pic:blipFill>
+                  <pic:spPr>
+                    <a:xfrm>
+                      <a:off x="0" y="0"/>
+                      <a:ext cx="2769055" cy="3039661"/>
+                    </a:xfrm>
+                    <a:prstGeom prst="rect">
+                      <a:avLst/>
+                    </a:prstGeom>
+                  </pic:spPr>
+                </pic:pic>
+              </a:graphicData>
+            </a:graphic>
+          </wp:inline>
+        </w:drawing>
+      </w:r>
+      <w:r>
+        <w:drawing>
+          <wp:inline distT="0" distB="0" distL="0" distR="0" wp14:anchorId="0AC850C3" wp14:editId="4F79AEB5">
+            <wp:extent cx="3027045" cy="3027821"/>
+            <wp:effectExtent l="0" t="0" r="1905" b="1270"/>
+            <wp:docPr id="1686298063" name="Picture 1" descr="A computer screen shot of a program&#10;&#10;Description automatically generated"/>
+            <wp:cNvGraphicFramePr>
+              <a:graphicFrameLocks xmlns:a="http://schemas.openxmlformats.org/drawingml/2006/main" noChangeAspect="1"/>
+            </wp:cNvGraphicFramePr>
+            <a:graphic xmlns:a="http://schemas.openxmlformats.org/drawingml/2006/main">
+              <a:graphicData uri="http://schemas.openxmlformats.org/drawingml/2006/picture">
+                <pic:pic xmlns:pic="http://schemas.openxmlformats.org/drawingml/2006/picture">
+                  <pic:nvPicPr>
+                    <pic:cNvPr id="1686298063" name="Picture 1" descr="A computer screen shot of a program&#10;&#10;Description automatically generated"/>
+                    <pic:cNvPicPr/>
+                  </pic:nvPicPr>
+                  <pic:blipFill>
+                    <a:blip r:embed="rId23"/>
+                    <a:stretch>
+                      <a:fillRect/>
+                    </a:stretch>
+                  </pic:blipFill>
+                  <pic:spPr>
+                    <a:xfrm>
+                      <a:off x="0" y="0"/>
+                      <a:ext cx="3035994" cy="3036772"/>
+                    </a:xfrm>
+                    <a:prstGeom prst="rect">
+                      <a:avLst/>
+                    </a:prstGeom>
+                  </pic:spPr>
+                </pic:pic>
+              </a:graphicData>
+            </a:graphic>
+          </wp:inline>
+        </w:drawing>
+      </w:r>
+      <w:r>
+        <w:drawing>
+          <wp:inline distT="0" distB="0" distL="0" distR="0" wp14:anchorId="14C6C1F7" wp14:editId="04B6FC70">
+            <wp:extent cx="5722620" cy="3322955"/>
+            <wp:effectExtent l="0" t="0" r="0" b="0"/>
+            <wp:docPr id="86008239" name="Picture 1" descr="A computer screen shot of a program&#10;&#10;Description automatically generated"/>
+            <wp:cNvGraphicFramePr>
+              <a:graphicFrameLocks xmlns:a="http://schemas.openxmlformats.org/drawingml/2006/main" noChangeAspect="1"/>
+            </wp:cNvGraphicFramePr>
+            <a:graphic xmlns:a="http://schemas.openxmlformats.org/drawingml/2006/main">
+              <a:graphicData uri="http://schemas.openxmlformats.org/drawingml/2006/picture">
+                <pic:pic xmlns:pic="http://schemas.openxmlformats.org/drawingml/2006/picture">
+                  <pic:nvPicPr>
+                    <pic:cNvPr id="86008239" name="Picture 1" descr="A computer screen shot of a program&#10;&#10;Description automatically generated"/>
+                    <pic:cNvPicPr/>
+                  </pic:nvPicPr>
+                  <pic:blipFill>
+                    <a:blip r:embed="rId24"/>
+                    <a:stretch>
+                      <a:fillRect/>
+                    </a:stretch>
+                  </pic:blipFill>
+                  <pic:spPr>
+                    <a:xfrm>
+                      <a:off x="0" y="0"/>
+                      <a:ext cx="5763551" cy="3346722"/>
+                    </a:xfrm>
+                    <a:prstGeom prst="rect">
+                      <a:avLst/>
+                    </a:prstGeom>
+                  </pic:spPr>
+                </pic:pic>
+              </a:graphicData>
+            </a:graphic>
+          </wp:inline>
+        </w:drawing>
+      </w:r>
+      <w:r>
+        <w:lastRenderedPageBreak/>
+        <w:drawing>
+          <wp:inline distT="0" distB="0" distL="0" distR="0" wp14:anchorId="7C6EA1AA" wp14:editId="755B1E7A">
+            <wp:extent cx="5943600" cy="3648075"/>
+            <wp:effectExtent l="0" t="0" r="0" b="9525"/>
+            <wp:docPr id="535862087" name="Picture 1" descr="A screen shot of a computer program&#10;&#10;Description automatically generated"/>
+            <wp:cNvGraphicFramePr>
+              <a:graphicFrameLocks xmlns:a="http://schemas.openxmlformats.org/drawingml/2006/main" noChangeAspect="1"/>
+            </wp:cNvGraphicFramePr>
+            <a:graphic xmlns:a="http://schemas.openxmlformats.org/drawingml/2006/main">
+              <a:graphicData uri="http://schemas.openxmlformats.org/drawingml/2006/picture">
+                <pic:pic xmlns:pic="http://schemas.openxmlformats.org/drawingml/2006/picture">
+                  <pic:nvPicPr>
+                    <pic:cNvPr id="535862087" name="Picture 1" descr="A screen shot of a computer program&#10;&#10;Description automatically generated"/>
+                    <pic:cNvPicPr/>
+                  </pic:nvPicPr>
+                  <pic:blipFill>
+                    <a:blip r:embed="rId25"/>
+                    <a:stretch>
+                      <a:fillRect/>
+                    </a:stretch>
+                  </pic:blipFill>
+                  <pic:spPr>
+                    <a:xfrm>
+                      <a:off x="0" y="0"/>
+                      <a:ext cx="5943600" cy="3648075"/>
+                    </a:xfrm>
+                    <a:prstGeom prst="rect">
+                      <a:avLst/>
+                    </a:prstGeom>
+                  </pic:spPr>
+                </pic:pic>
+              </a:graphicData>
+            </a:graphic>
+          </wp:inline>
+        </w:drawing>
+      </w:r>
+      <w:r>
+        <w:drawing>
+          <wp:inline distT="0" distB="0" distL="0" distR="0" wp14:anchorId="60577FE3" wp14:editId="57E5C78D">
+            <wp:extent cx="5943600" cy="3009900"/>
+            <wp:effectExtent l="0" t="0" r="0" b="0"/>
+            <wp:docPr id="1742978753" name="Picture 1" descr="A computer screen with white text and numbers&#10;&#10;Description automatically generated"/>
+            <wp:cNvGraphicFramePr>
+              <a:graphicFrameLocks xmlns:a="http://schemas.openxmlformats.org/drawingml/2006/main" noChangeAspect="1"/>
+            </wp:cNvGraphicFramePr>
+            <a:graphic xmlns:a="http://schemas.openxmlformats.org/drawingml/2006/main">
+              <a:graphicData uri="http://schemas.openxmlformats.org/drawingml/2006/picture">
+                <pic:pic xmlns:pic="http://schemas.openxmlformats.org/drawingml/2006/picture">
+                  <pic:nvPicPr>
+                    <pic:cNvPr id="1742978753" name="Picture 1" descr="A computer screen with white text and numbers&#10;&#10;Description automatically generated"/>
+                    <pic:cNvPicPr/>
+                  </pic:nvPicPr>
+                  <pic:blipFill>
+                    <a:blip r:embed="rId26"/>
+                    <a:stretch>
+                      <a:fillRect/>
+                    </a:stretch>
+                  </pic:blipFill>
+                  <pic:spPr>
+                    <a:xfrm>
+                      <a:off x="0" y="0"/>
+                      <a:ext cx="5943600" cy="3009900"/>
+                    </a:xfrm>
+                    <a:prstGeom prst="rect">
+                      <a:avLst/>
+                    </a:prstGeom>
+                  </pic:spPr>
+                </pic:pic>
+              </a:graphicData>
+            </a:graphic>
+          </wp:inline>
+        </w:drawing>
+      </w:r>
+    </w:p>
+    <w:p>
+      <w:r>
+        <w:br w:type="page"/>
+      </w:r>
+    </w:p>
+    <w:p>
+      <w:pPr>
+        <w:pStyle w:val="Heading2"/>
+      </w:pPr>
+      <w:r>
+        <w:lastRenderedPageBreak/>
+        <w:t>Scorebo</w:t>
+      </w:r>
+      <w:r>
+        <w:t>ard</w:t>
+      </w:r>
+      <w:r>
+        <w:t xml:space="preserve"> Class:</w:t>
+      </w:r>
+      <w:r>
+        <w:drawing>
+          <wp:inline distT="0" distB="0" distL="0" distR="0" wp14:anchorId="38551CBE" wp14:editId="52A49131">
+            <wp:extent cx="5943600" cy="4505960"/>
+            <wp:effectExtent l="0" t="0" r="0" b="8890"/>
+            <wp:docPr id="33602777" name="Picture 1" descr="A computer screen shot of a program&#10;&#10;Description automatically generated"/>
+            <wp:cNvGraphicFramePr>
+              <a:graphicFrameLocks xmlns:a="http://schemas.openxmlformats.org/drawingml/2006/main" noChangeAspect="1"/>
+            </wp:cNvGraphicFramePr>
+            <a:graphic xmlns:a="http://schemas.openxmlformats.org/drawingml/2006/main">
+              <a:graphicData uri="http://schemas.openxmlformats.org/drawingml/2006/picture">
+                <pic:pic xmlns:pic="http://schemas.openxmlformats.org/drawingml/2006/picture">
+                  <pic:nvPicPr>
+                    <pic:cNvPr id="33602777" name="Picture 1" descr="A computer screen shot of a program&#10;&#10;Description automatically generated"/>
+                    <pic:cNvPicPr/>
+                  </pic:nvPicPr>
+                  <pic:blipFill>
+                    <a:blip r:embed="rId27"/>
+                    <a:stretch>
+                      <a:fillRect/>
+                    </a:stretch>
+                  </pic:blipFill>
+                  <pic:spPr>
+                    <a:xfrm>
+                      <a:off x="0" y="0"/>
+                      <a:ext cx="5943600" cy="4505960"/>
+                    </a:xfrm>
+                    <a:prstGeom prst="rect">
+                      <a:avLst/>
+                    </a:prstGeom>
+                  </pic:spPr>
+                </pic:pic>
+              </a:graphicData>
+            </a:graphic>
+          </wp:inline>
+        </w:drawing>
+      </w:r>
+      <w:r>
+        <w:lastRenderedPageBreak/>
+        <w:drawing>
+          <wp:inline distT="0" distB="0" distL="0" distR="0" wp14:anchorId="590EB815" wp14:editId="6BD4544D">
+            <wp:extent cx="5943600" cy="3065780"/>
+            <wp:effectExtent l="0" t="0" r="0" b="1270"/>
+            <wp:docPr id="1376143398" name="Picture 1" descr="A computer screen shot of a program code&#10;&#10;Description automatically generated"/>
+            <wp:cNvGraphicFramePr>
+              <a:graphicFrameLocks xmlns:a="http://schemas.openxmlformats.org/drawingml/2006/main" noChangeAspect="1"/>
+            </wp:cNvGraphicFramePr>
+            <a:graphic xmlns:a="http://schemas.openxmlformats.org/drawingml/2006/main">
+              <a:graphicData uri="http://schemas.openxmlformats.org/drawingml/2006/picture">
+                <pic:pic xmlns:pic="http://schemas.openxmlformats.org/drawingml/2006/picture">
+                  <pic:nvPicPr>
+                    <pic:cNvPr id="1376143398" name="Picture 1" descr="A computer screen shot of a program code&#10;&#10;Description automatically generated"/>
+                    <pic:cNvPicPr/>
+                  </pic:nvPicPr>
+                  <pic:blipFill>
+                    <a:blip r:embed="rId28"/>
+                    <a:stretch>
+                      <a:fillRect/>
+                    </a:stretch>
+                  </pic:blipFill>
+                  <pic:spPr>
+                    <a:xfrm>
+                      <a:off x="0" y="0"/>
+                      <a:ext cx="5943600" cy="3065780"/>
+                    </a:xfrm>
+                    <a:prstGeom prst="rect">
+                      <a:avLst/>
+                    </a:prstGeom>
+                  </pic:spPr>
+                </pic:pic>
+              </a:graphicData>
+            </a:graphic>
+          </wp:inline>
+        </w:drawing>
+      </w:r>
+      <w:r>
+        <w:drawing>
+          <wp:inline distT="0" distB="0" distL="0" distR="0" wp14:anchorId="4B5D2F98" wp14:editId="181C0DE8">
+            <wp:extent cx="5943600" cy="3501390"/>
+            <wp:effectExtent l="0" t="0" r="0" b="3810"/>
+            <wp:docPr id="1184182495" name="Picture 1" descr="A computer screen shot of a program code&#10;&#10;Description automatically generated"/>
+            <wp:cNvGraphicFramePr>
+              <a:graphicFrameLocks xmlns:a="http://schemas.openxmlformats.org/drawingml/2006/main" noChangeAspect="1"/>
+            </wp:cNvGraphicFramePr>
+            <a:graphic xmlns:a="http://schemas.openxmlformats.org/drawingml/2006/main">
+              <a:graphicData uri="http://schemas.openxmlformats.org/drawingml/2006/picture">
+                <pic:pic xmlns:pic="http://schemas.openxmlformats.org/drawingml/2006/picture">
+                  <pic:nvPicPr>
+                    <pic:cNvPr id="1184182495" name="Picture 1" descr="A computer screen shot of a program code&#10;&#10;Description automatically generated"/>
+                    <pic:cNvPicPr/>
+                  </pic:nvPicPr>
+                  <pic:blipFill>
+                    <a:blip r:embed="rId29"/>
+                    <a:stretch>
+                      <a:fillRect/>
+                    </a:stretch>
+                  </pic:blipFill>
+                  <pic:spPr>
+                    <a:xfrm>
+                      <a:off x="0" y="0"/>
+                      <a:ext cx="5943600" cy="3501390"/>
+                    </a:xfrm>
+                    <a:prstGeom prst="rect">
+                      <a:avLst/>
+                    </a:prstGeom>
+                  </pic:spPr>
+                </pic:pic>
+              </a:graphicData>
+            </a:graphic>
+          </wp:inline>
+        </w:drawing>
+      </w:r>
+    </w:p>
+    <w:p>
+      <w:pPr>
+        <w:pStyle w:val="Heading2"/>
+      </w:pPr>
+      <w:r>
+        <w:lastRenderedPageBreak/>
+        <w:t>Assertions</w:t>
+      </w:r>
+      <w:r>
+        <w:t>:</w:t>
+      </w:r>
+      <w:r>
+        <w:drawing>
+          <wp:inline distT="0" distB="0" distL="0" distR="0" wp14:anchorId="4213942F" wp14:editId="5E63025B">
+            <wp:extent cx="5886250" cy="6781800"/>
+            <wp:effectExtent l="0" t="0" r="635" b="0"/>
+            <wp:docPr id="1414088208" name="Picture 1" descr="A computer screen shot of a program&#10;&#10;Description automatically generated"/>
+            <wp:cNvGraphicFramePr>
+              <a:graphicFrameLocks xmlns:a="http://schemas.openxmlformats.org/drawingml/2006/main" noChangeAspect="1"/>
+            </wp:cNvGraphicFramePr>
+            <a:graphic xmlns:a="http://schemas.openxmlformats.org/drawingml/2006/main">
+              <a:graphicData uri="http://schemas.openxmlformats.org/drawingml/2006/picture">
+                <pic:pic xmlns:pic="http://schemas.openxmlformats.org/drawingml/2006/picture">
+                  <pic:nvPicPr>
+                    <pic:cNvPr id="1414088208" name="Picture 1" descr="A computer screen shot of a program&#10;&#10;Description automatically generated"/>
+                    <pic:cNvPicPr/>
+                  </pic:nvPicPr>
+                  <pic:blipFill>
+                    <a:blip r:embed="rId30"/>
+                    <a:stretch>
+                      <a:fillRect/>
+                    </a:stretch>
+                  </pic:blipFill>
+                  <pic:spPr>
+                    <a:xfrm>
+                      <a:off x="0" y="0"/>
+                      <a:ext cx="5886250" cy="6781800"/>
+                    </a:xfrm>
+                    <a:prstGeom prst="rect">
+                      <a:avLst/>
+                    </a:prstGeom>
+                  </pic:spPr>
+                </pic:pic>
+              </a:graphicData>
+            </a:graphic>
+          </wp:inline>
+        </w:drawing>
+      </w:r>
+      <w:r>
+        <w:lastRenderedPageBreak/>
+        <w:drawing>
+          <wp:inline distT="0" distB="0" distL="0" distR="0" wp14:anchorId="6A322ADE" wp14:editId="0CB3C2A7">
+            <wp:extent cx="5943600" cy="4018280"/>
+            <wp:effectExtent l="0" t="0" r="0" b="1270"/>
+            <wp:docPr id="16792169" name="Picture 1" descr="A screen shot of a computer program&#10;&#10;Description automatically generated"/>
+            <wp:cNvGraphicFramePr>
+              <a:graphicFrameLocks xmlns:a="http://schemas.openxmlformats.org/drawingml/2006/main" noChangeAspect="1"/>
+            </wp:cNvGraphicFramePr>
+            <a:graphic xmlns:a="http://schemas.openxmlformats.org/drawingml/2006/main">
+              <a:graphicData uri="http://schemas.openxmlformats.org/drawingml/2006/picture">
+                <pic:pic xmlns:pic="http://schemas.openxmlformats.org/drawingml/2006/picture">
+                  <pic:nvPicPr>
+                    <pic:cNvPr id="16792169" name="Picture 1" descr="A screen shot of a computer program&#10;&#10;Description automatically generated"/>
+                    <pic:cNvPicPr/>
+                  </pic:nvPicPr>
+                  <pic:blipFill>
+                    <a:blip r:embed="rId31"/>
+                    <a:stretch>
+                      <a:fillRect/>
+                    </a:stretch>
+                  </pic:blipFill>
+                  <pic:spPr>
+                    <a:xfrm>
+                      <a:off x="0" y="0"/>
+                      <a:ext cx="5943600" cy="4018280"/>
+                    </a:xfrm>
+                    <a:prstGeom prst="rect">
+                      <a:avLst/>
+                    </a:prstGeom>
+                  </pic:spPr>
+                </pic:pic>
+              </a:graphicData>
+            </a:graphic>
+          </wp:inline>
+        </w:drawing>
+      </w:r>
+      <w:r>
+        <w:drawing>
+          <wp:inline distT="0" distB="0" distL="0" distR="0" wp14:anchorId="6FEB4613" wp14:editId="2A4982E7">
+            <wp:extent cx="5943600" cy="2205355"/>
+            <wp:effectExtent l="0" t="0" r="0" b="4445"/>
+            <wp:docPr id="1884653853" name="Picture 1" descr="A computer code on a black background&#10;&#10;Description automatically generated"/>
+            <wp:cNvGraphicFramePr>
+              <a:graphicFrameLocks xmlns:a="http://schemas.openxmlformats.org/drawingml/2006/main" noChangeAspect="1"/>
+            </wp:cNvGraphicFramePr>
+            <a:graphic xmlns:a="http://schemas.openxmlformats.org/drawingml/2006/main">
+              <a:graphicData uri="http://schemas.openxmlformats.org/drawingml/2006/picture">
+                <pic:pic xmlns:pic="http://schemas.openxmlformats.org/drawingml/2006/picture">
+                  <pic:nvPicPr>
+                    <pic:cNvPr id="1884653853" name="Picture 1" descr="A computer code on a black background&#10;&#10;Description automatically generated"/>
+                    <pic:cNvPicPr/>
+                  </pic:nvPicPr>
+                  <pic:blipFill>
+                    <a:blip r:embed="rId32"/>
+                    <a:stretch>
+                      <a:fillRect/>
+                    </a:stretch>
+                  </pic:blipFill>
+                  <pic:spPr>
+                    <a:xfrm>
+                      <a:off x="0" y="0"/>
+                      <a:ext cx="5943600" cy="2205355"/>
+                    </a:xfrm>
+                    <a:prstGeom prst="rect">
+                      <a:avLst/>
+                    </a:prstGeom>
+                  </pic:spPr>
+                </pic:pic>
+              </a:graphicData>
+            </a:graphic>
+          </wp:inline>
+        </w:drawing>
+      </w:r>
+      <w:r>
+        <w:drawing>
+          <wp:inline distT="0" distB="0" distL="0" distR="0" wp14:anchorId="0D9FE0B1" wp14:editId="00BFBED8">
+            <wp:extent cx="5943600" cy="1827530"/>
+            <wp:effectExtent l="0" t="0" r="0" b="1270"/>
+            <wp:docPr id="222668428" name="Picture 1" descr="A computer code on a black background&#10;&#10;Description automatically generated"/>
+            <wp:cNvGraphicFramePr>
+              <a:graphicFrameLocks xmlns:a="http://schemas.openxmlformats.org/drawingml/2006/main" noChangeAspect="1"/>
+            </wp:cNvGraphicFramePr>
+            <a:graphic xmlns:a="http://schemas.openxmlformats.org/drawingml/2006/main">
+              <a:graphicData uri="http://schemas.openxmlformats.org/drawingml/2006/picture">
+                <pic:pic xmlns:pic="http://schemas.openxmlformats.org/drawingml/2006/picture">
+                  <pic:nvPicPr>
+                    <pic:cNvPr id="222668428" name="Picture 1" descr="A computer code on a black background&#10;&#10;Description automatically generated"/>
+                    <pic:cNvPicPr/>
+                  </pic:nvPicPr>
+                  <pic:blipFill>
+                    <a:blip r:embed="rId33"/>
+                    <a:stretch>
+                      <a:fillRect/>
+                    </a:stretch>
+                  </pic:blipFill>
+                  <pic:spPr>
+                    <a:xfrm>
+                      <a:off x="0" y="0"/>
+                      <a:ext cx="5943600" cy="1827530"/>
+                    </a:xfrm>
+                    <a:prstGeom prst="rect">
+                      <a:avLst/>
+                    </a:prstGeom>
+                  </pic:spPr>
+                </pic:pic>
+              </a:graphicData>
+            </a:graphic>
+          </wp:inline>
+        </w:drawing>
+      </w:r>
+    </w:p>
+    <w:p>
+      <w:pPr>
+        <w:pStyle w:val="Heading2"/>
+      </w:pPr>
+      <w:r>
+        <w:lastRenderedPageBreak/>
+        <w:t>Coverage Report:</w:t>
+      </w:r>
+    </w:p>
+    <w:p>
+      <w:pPr>
+        <w:pStyle w:val="ListParagraph"/>
+        <w:numPr>
+          <w:ilvl w:val="0"/>
+          <w:numId w:val="1"/>
+        </w:numPr>
+      </w:pPr>
+      <w:r>
+        <w:t>Toggle Coverage:</w:t>
+      </w:r>
+    </w:p>
+    <w:p>
+      <w:r>
+        <w:drawing>
+          <wp:inline distT="0" distB="0" distL="0" distR="0" wp14:anchorId="4937B5E0" wp14:editId="23521A64">
+            <wp:extent cx="5943600" cy="1013460"/>
+            <wp:effectExtent l="0" t="0" r="0" b="0"/>
+            <wp:docPr id="1534588786" name="Picture 1" descr="A black background with white text&#10;&#10;Description automatically generated"/>
+            <wp:cNvGraphicFramePr>
+              <a:graphicFrameLocks xmlns:a="http://schemas.openxmlformats.org/drawingml/2006/main" noChangeAspect="1"/>
+            </wp:cNvGraphicFramePr>
+            <a:graphic xmlns:a="http://schemas.openxmlformats.org/drawingml/2006/main">
+              <a:graphicData uri="http://schemas.openxmlformats.org/drawingml/2006/picture">
+                <pic:pic xmlns:pic="http://schemas.openxmlformats.org/drawingml/2006/picture">
+                  <pic:nvPicPr>
+                    <pic:cNvPr id="1534588786" name="Picture 1" descr="A black background with white text&#10;&#10;Description automatically generated"/>
+                    <pic:cNvPicPr/>
+                  </pic:nvPicPr>
+                  <pic:blipFill>
+                    <a:blip r:embed="rId34"/>
+                    <a:stretch>
+                      <a:fillRect/>
+                    </a:stretch>
+                  </pic:blipFill>
+                  <pic:spPr>
+                    <a:xfrm>
+                      <a:off x="0" y="0"/>
+                      <a:ext cx="5943600" cy="1013460"/>
+                    </a:xfrm>
+                    <a:prstGeom prst="rect">
+                      <a:avLst/>
+                    </a:prstGeom>
+                  </pic:spPr>
+                </pic:pic>
+              </a:graphicData>
+            </a:graphic>
+          </wp:inline>
+        </w:drawing>
+      </w:r>
+      <w:r>
+        <w:drawing>
+          <wp:inline distT="0" distB="0" distL="0" distR="0" wp14:anchorId="17516A03" wp14:editId="5047EB92">
+            <wp:extent cx="5943600" cy="4746625"/>
+            <wp:effectExtent l="0" t="0" r="0" b="0"/>
+            <wp:docPr id="94984791" name="Picture 1" descr="A screenshot of a computer&#10;&#10;Description automatically generated"/>
+            <wp:cNvGraphicFramePr>
+              <a:graphicFrameLocks xmlns:a="http://schemas.openxmlformats.org/drawingml/2006/main" noChangeAspect="1"/>
+            </wp:cNvGraphicFramePr>
+            <a:graphic xmlns:a="http://schemas.openxmlformats.org/drawingml/2006/main">
+              <a:graphicData uri="http://schemas.openxmlformats.org/drawingml/2006/picture">
+                <pic:pic xmlns:pic="http://schemas.openxmlformats.org/drawingml/2006/picture">
+                  <pic:nvPicPr>
+                    <pic:cNvPr id="94984791" name="Picture 1" descr="A screenshot of a computer&#10;&#10;Description automatically generated"/>
+                    <pic:cNvPicPr/>
+                  </pic:nvPicPr>
+                  <pic:blipFill>
+                    <a:blip r:embed="rId35"/>
+                    <a:stretch>
+                      <a:fillRect/>
+                    </a:stretch>
+                  </pic:blipFill>
+                  <pic:spPr>
+                    <a:xfrm>
+                      <a:off x="0" y="0"/>
+                      <a:ext cx="5943600" cy="4746625"/>
+                    </a:xfrm>
+                    <a:prstGeom prst="rect">
+                      <a:avLst/>
+                    </a:prstGeom>
+                  </pic:spPr>
+                </pic:pic>
+              </a:graphicData>
+            </a:graphic>
+          </wp:inline>
+        </w:drawing>
+      </w:r>
+    </w:p>
+    <w:p>
+      <w:r>
+        <w:br w:type="page"/>
+      </w:r>
+    </w:p>
+    <w:p>
+      <w:pPr>
+        <w:pStyle w:val="ListParagraph"/>
+        <w:numPr>
+          <w:ilvl w:val="0"/>
+          <w:numId w:val="1"/>
+        </w:numPr>
+      </w:pPr>
+      <w:r>
+        <w:lastRenderedPageBreak/>
+        <w:t>Branch Coverage:</w:t>
+      </w:r>
+    </w:p>
+    <w:p>
+      <w:r>
+        <w:drawing>
+          <wp:inline distT="0" distB="0" distL="0" distR="0" wp14:anchorId="4A9DD04B" wp14:editId="4218C90F">
+            <wp:extent cx="5943600" cy="1010285"/>
+            <wp:effectExtent l="0" t="0" r="0" b="0"/>
+            <wp:docPr id="481762045" name="Picture 1" descr="A black background with white text&#10;&#10;Description automatically generated"/>
+            <wp:cNvGraphicFramePr>
+              <a:graphicFrameLocks xmlns:a="http://schemas.openxmlformats.org/drawingml/2006/main" noChangeAspect="1"/>
+            </wp:cNvGraphicFramePr>
+            <a:graphic xmlns:a="http://schemas.openxmlformats.org/drawingml/2006/main">
+              <a:graphicData uri="http://schemas.openxmlformats.org/drawingml/2006/picture">
+                <pic:pic xmlns:pic="http://schemas.openxmlformats.org/drawingml/2006/picture">
+                  <pic:nvPicPr>
+                    <pic:cNvPr id="481762045" name="Picture 1" descr="A black background with white text&#10;&#10;Description automatically generated"/>
+                    <pic:cNvPicPr/>
+                  </pic:nvPicPr>
+                  <pic:blipFill>
+                    <a:blip r:embed="rId36"/>
+                    <a:stretch>
+                      <a:fillRect/>
+                    </a:stretch>
+                  </pic:blipFill>
+                  <pic:spPr>
+                    <a:xfrm>
+                      <a:off x="0" y="0"/>
+                      <a:ext cx="5943600" cy="1010285"/>
+                    </a:xfrm>
+                    <a:prstGeom prst="rect">
+                      <a:avLst/>
+                    </a:prstGeom>
+                  </pic:spPr>
+                </pic:pic>
+              </a:graphicData>
+            </a:graphic>
+          </wp:inline>
+        </w:drawing>
+      </w:r>
+    </w:p>
+    <w:p>
+      <w:pPr>
+        <w:pStyle w:val="ListParagraph"/>
+        <w:numPr>
+          <w:ilvl w:val="0"/>
+          <w:numId w:val="1"/>
+        </w:numPr>
+      </w:pPr>
+      <w:r>
+        <w:t>Statement Coverage:</w:t>
+      </w:r>
+    </w:p>
+    <w:p>
+      <w:r>
+        <w:drawing>
+          <wp:inline distT="0" distB="0" distL="0" distR="0" wp14:anchorId="25EBE325" wp14:editId="1D5B0B25">
+            <wp:extent cx="5943600" cy="950595"/>
+            <wp:effectExtent l="0" t="0" r="0" b="1905"/>
+            <wp:docPr id="1095816832" name="Picture 1" descr="A black background with white text&#10;&#10;Description automatically generated"/>
+            <wp:cNvGraphicFramePr>
+              <a:graphicFrameLocks xmlns:a="http://schemas.openxmlformats.org/drawingml/2006/main" noChangeAspect="1"/>
+            </wp:cNvGraphicFramePr>
+            <a:graphic xmlns:a="http://schemas.openxmlformats.org/drawingml/2006/main">
+              <a:graphicData uri="http://schemas.openxmlformats.org/drawingml/2006/picture">
+                <pic:pic xmlns:pic="http://schemas.openxmlformats.org/drawingml/2006/picture">
+                  <pic:nvPicPr>
+                    <pic:cNvPr id="1095816832" name="Picture 1" descr="A black background with white text&#10;&#10;Description automatically generated"/>
+                    <pic:cNvPicPr/>
+                  </pic:nvPicPr>
+                  <pic:blipFill>
+                    <a:blip r:embed="rId37"/>
+                    <a:stretch>
+                      <a:fillRect/>
+                    </a:stretch>
+                  </pic:blipFill>
+                  <pic:spPr>
+                    <a:xfrm>
+                      <a:off x="0" y="0"/>
+                      <a:ext cx="5943600" cy="950595"/>
+                    </a:xfrm>
+                    <a:prstGeom prst="rect">
+                      <a:avLst/>
+                    </a:prstGeom>
+                  </pic:spPr>
+                </pic:pic>
+              </a:graphicData>
+            </a:graphic>
+          </wp:inline>
+        </w:drawing>
+      </w:r>
+    </w:p>
+    <w:p>
+      <w:pPr>
+        <w:pStyle w:val="Heading2"/>
+      </w:pPr>
+      <w:r>
+        <w:t>Assertion Report:</w:t>
+      </w:r>
+    </w:p>
+    <w:p>
+      <w:r>
+        <w:drawing>
+          <wp:inline distT="0" distB="0" distL="0" distR="0" wp14:anchorId="416BC923" wp14:editId="551C3F0D">
+            <wp:extent cx="5943600" cy="4702175"/>
+            <wp:effectExtent l="0" t="0" r="0" b="3175"/>
+            <wp:docPr id="1902122953" name="Picture 1" descr="A screenshot of a computer program&#10;&#10;Description automatically generated"/>
+            <wp:cNvGraphicFramePr>
+              <a:graphicFrameLocks xmlns:a="http://schemas.openxmlformats.org/drawingml/2006/main" noChangeAspect="1"/>
+            </wp:cNvGraphicFramePr>
+            <a:graphic xmlns:a="http://schemas.openxmlformats.org/drawingml/2006/main">
+              <a:graphicData uri="http://schemas.openxmlformats.org/drawingml/2006/picture">
+                <pic:pic xmlns:pic="http://schemas.openxmlformats.org/drawingml/2006/picture">
+                  <pic:nvPicPr>
+                    <pic:cNvPr id="1902122953" name="Picture 1" descr="A screenshot of a computer program&#10;&#10;Description automatically generated"/>
+                    <pic:cNvPicPr/>
+                  </pic:nvPicPr>
+                  <pic:blipFill>
+                    <a:blip r:embed="rId38"/>
+                    <a:stretch>
+                      <a:fillRect/>
+                    </a:stretch>
+                  </pic:blipFill>
+                  <pic:spPr>
+                    <a:xfrm>
+                      <a:off x="0" y="0"/>
+                      <a:ext cx="5943600" cy="4702175"/>
+                    </a:xfrm>
+                    <a:prstGeom prst="rect">
+                      <a:avLst/>
+                    </a:prstGeom>
+                  </pic:spPr>
+                </pic:pic>
+              </a:graphicData>
+            </a:graphic>
+          </wp:inline>
+        </w:drawing>
+      </w:r>
+    </w:p>
+    <w:p/>
+    <w:p>
+      <w:r>
+        <w:lastRenderedPageBreak/>
+        <w:drawing>
+          <wp:inline distT="0" distB="0" distL="0" distR="0" wp14:anchorId="4F770F3E" wp14:editId="77DEED64">
+            <wp:extent cx="5943600" cy="1694815"/>
+            <wp:effectExtent l="0" t="0" r="0" b="635"/>
+            <wp:docPr id="1008210368" name="Picture 1" descr="A screenshot of a computer program&#10;&#10;Description automatically generated"/>
+            <wp:cNvGraphicFramePr>
+              <a:graphicFrameLocks xmlns:a="http://schemas.openxmlformats.org/drawingml/2006/main" noChangeAspect="1"/>
+            </wp:cNvGraphicFramePr>
+            <a:graphic xmlns:a="http://schemas.openxmlformats.org/drawingml/2006/main">
+              <a:graphicData uri="http://schemas.openxmlformats.org/drawingml/2006/picture">
+                <pic:pic xmlns:pic="http://schemas.openxmlformats.org/drawingml/2006/picture">
+                  <pic:nvPicPr>
+                    <pic:cNvPr id="1008210368" name="Picture 1" descr="A screenshot of a computer program&#10;&#10;Description automatically generated"/>
+                    <pic:cNvPicPr/>
+                  </pic:nvPicPr>
+                  <pic:blipFill>
+                    <a:blip r:embed="rId39"/>
+                    <a:stretch>
+                      <a:fillRect/>
+                    </a:stretch>
+                  </pic:blipFill>
+                  <pic:spPr>
+                    <a:xfrm>
+                      <a:off x="0" y="0"/>
+                      <a:ext cx="5943600" cy="1694815"/>
+                    </a:xfrm>
+                    <a:prstGeom prst="rect">
+                      <a:avLst/>
+                    </a:prstGeom>
+                  </pic:spPr>
+                </pic:pic>
+              </a:graphicData>
+            </a:graphic>
+          </wp:inline>
+        </w:drawing>
+      </w:r>
+    </w:p>
+    <w:p>
+      <w:pPr>
+        <w:pStyle w:val="Heading2"/>
+      </w:pPr>
+      <w:r>
+        <w:t xml:space="preserve">Waveform: </w:t>
+      </w:r>
+    </w:p>
+    <w:p>
+      <w:r>
+        <w:drawing>
+          <wp:inline distT="0" distB="0" distL="0" distR="0" wp14:anchorId="2F6B9459" wp14:editId="6ACFA87D">
+            <wp:extent cx="5943600" cy="2193925"/>
+            <wp:effectExtent l="0" t="0" r="0" b="0"/>
+            <wp:docPr id="1783440938" name="Picture 1"/>
+            <wp:cNvGraphicFramePr>
+              <a:graphicFrameLocks xmlns:a="http://schemas.openxmlformats.org/drawingml/2006/main" noChangeAspect="1"/>
+            </wp:cNvGraphicFramePr>
+            <a:graphic xmlns:a="http://schemas.openxmlformats.org/drawingml/2006/main">
+              <a:graphicData uri="http://schemas.openxmlformats.org/drawingml/2006/picture">
+                <pic:pic xmlns:pic="http://schemas.openxmlformats.org/drawingml/2006/picture">
+                  <pic:nvPicPr>
+                    <pic:cNvPr id="1783440938" name=""/>
+                    <pic:cNvPicPr/>
+                  </pic:nvPicPr>
+                  <pic:blipFill>
+                    <a:blip r:embed="rId40"/>
+                    <a:stretch>
+                      <a:fillRect/>
+                    </a:stretch>
+                  </pic:blipFill>
+                  <pic:spPr>
+                    <a:xfrm>
+                      <a:off x="0" y="0"/>
+                      <a:ext cx="5943600" cy="2193925"/>
+                    </a:xfrm>
+                    <a:prstGeom prst="rect">
+                      <a:avLst/>
+                    </a:prstGeom>
+                  </pic:spPr>
+                </pic:pic>
+              </a:graphicData>
+            </a:graphic>
+          </wp:inline>
+        </w:drawing>
+      </w:r>
+    </w:p>
+    <w:p>
+      <w:pPr>
+        <w:pStyle w:val="Heading2"/>
+      </w:pPr>
+      <w:r>
+        <w:t>Transcript:</w:t>
+      </w:r>
+    </w:p>
+    <w:p>
+      <w:r>
+        <w:drawing>
+          <wp:inline distT="0" distB="0" distL="0" distR="0" wp14:anchorId="07E4C891" wp14:editId="6EEF0C7C">
+            <wp:extent cx="4820323" cy="543001"/>
+            <wp:effectExtent l="0" t="0" r="0" b="9525"/>
+            <wp:docPr id="1862616150" name="Picture 1"/>
+            <wp:cNvGraphicFramePr>
+              <a:graphicFrameLocks xmlns:a="http://schemas.openxmlformats.org/drawingml/2006/main" noChangeAspect="1"/>
+            </wp:cNvGraphicFramePr>
+            <a:graphic xmlns:a="http://schemas.openxmlformats.org/drawingml/2006/main">
+              <a:graphicData uri="http://schemas.openxmlformats.org/drawingml/2006/picture">
+                <pic:pic xmlns:pic="http://schemas.openxmlformats.org/drawingml/2006/picture">
+                  <pic:nvPicPr>
+                    <pic:cNvPr id="1862616150" name=""/>
+                    <pic:cNvPicPr/>
+                  </pic:nvPicPr>
+                  <pic:blipFill>
+                    <a:blip r:embed="rId41"/>
+                    <a:stretch>
+                      <a:fillRect/>
+                    </a:stretch>
+                  </pic:blipFill>
+                  <pic:spPr>
+                    <a:xfrm>
+                      <a:off x="0" y="0"/>
+                      <a:ext cx="4820323" cy="543001"/>
                     </a:xfrm>
                     <a:prstGeom prst="rect">
                       <a:avLst/>
@@ -216,11 +1733,137 @@
       <w:type w:val="continuous"/>
       <w:pgSz w:w="12240" w:h="15840" w:code="1"/>
       <w:pgMar w:top="1440" w:right="1440" w:bottom="1440" w:left="1440" w:header="720" w:footer="720" w:gutter="0"/>
+      <w:pgBorders w:offsetFrom="page">
+        <w:top w:val="thinThickSmallGap" w:sz="24" w:space="24" w:color="auto"/>
+        <w:left w:val="thinThickSmallGap" w:sz="24" w:space="24" w:color="auto"/>
+        <w:bottom w:val="thickThinSmallGap" w:sz="24" w:space="24" w:color="auto"/>
+        <w:right w:val="thickThinSmallGap" w:sz="24" w:space="24" w:color="auto"/>
+      </w:pgBorders>
       <w:cols w:space="720"/>
       <w:docGrid w:linePitch="299"/>
     </w:sectPr>
   </w:body>
 </w:document>
+</file>
+
+<file path=word/numbering.xml><?xml version="1.0" encoding="utf-8"?>
+<w:numbering xmlns:wpc="http://schemas.microsoft.com/office/word/2010/wordprocessingCanvas" xmlns:cx="http://schemas.microsoft.com/office/drawing/2014/chartex" xmlns:cx1="http://schemas.microsoft.com/office/drawing/2015/9/8/chartex" xmlns:cx2="http://schemas.microsoft.com/office/drawing/2015/10/21/chartex" xmlns:cx3="http://schemas.microsoft.com/office/drawing/2016/5/9/chartex" xmlns:cx4="http://schemas.microsoft.com/office/drawing/2016/5/10/chartex" xmlns:cx5="http://schemas.microsoft.com/office/drawing/2016/5/11/chartex" xmlns:cx6="http://schemas.microsoft.com/office/drawing/2016/5/12/chartex" xmlns:cx7="http://schemas.microsoft.com/office/drawing/2016/5/13/chartex" xmlns:cx8="http://schemas.microsoft.com/office/drawing/2016/5/14/chartex" xmlns:mc="http://schemas.openxmlformats.org/markup-compatibility/2006" xmlns:aink="http://schemas.microsoft.com/office/drawing/2016/ink" xmlns:am3d="http://schemas.microsoft.com/office/drawing/2017/model3d" xmlns:o="urn:schemas-microsoft-com:office:office" xmlns:oel="http://schemas.microsoft.com/office/2019/extlst" xmlns:r="http://schemas.openxmlformats.org/officeDocument/2006/relationships" xmlns:m="http://schemas.openxmlformats.org/officeDocument/2006/math" xmlns:v="urn:schemas-microsoft-com:vml" xmlns:wp14="http://schemas.microsoft.com/office/word/2010/wordprocessingDrawing" xmlns:wp="http://schemas.openxmlformats.org/drawingml/2006/wordprocessingDrawing" xmlns:w10="urn:schemas-microsoft-com:office:word" xmlns:w="http://schemas.openxmlformats.org/wordprocessingml/2006/main" xmlns:w14="http://schemas.microsoft.com/office/word/2010/wordml" xmlns:w15="http://schemas.microsoft.com/office/word/2012/wordml" xmlns:w16cex="http://schemas.microsoft.com/office/word/2018/wordml/cex" xmlns:w16cid="http://schemas.microsoft.com/office/word/2016/wordml/cid" xmlns:w16="http://schemas.microsoft.com/office/word/2018/wordml" xmlns:w16du="http://schemas.microsoft.com/office/word/2023/wordml/word16du" xmlns:w16sdtdh="http://schemas.microsoft.com/office/word/2020/wordml/sdtdatahash" xmlns:w16se="http://schemas.microsoft.com/office/word/2015/wordml/symex" xmlns:wpg="http://schemas.microsoft.com/office/word/2010/wordprocessingGroup" xmlns:wpi="http://schemas.microsoft.com/office/word/2010/wordprocessingInk" xmlns:wne="http://schemas.microsoft.com/office/word/2006/wordml" xmlns:wps="http://schemas.microsoft.com/office/word/2010/wordprocessingShape" mc:Ignorable="w14 w15 w16se w16cid w16 w16cex w16sdtdh w16du wp14">
+  <w:abstractNum w:abstractNumId="0" w15:restartNumberingAfterBreak="0">
+    <w:nsid w:val="62103D59"/>
+    <w:multiLevelType w:val="hybridMultilevel"/>
+    <w:tmpl w:val="9F76DF72"/>
+    <w:lvl w:ilvl="0" w:tplc="942A82CE">
+      <w:numFmt w:val="bullet"/>
+      <w:lvlText w:val="-"/>
+      <w:lvlJc w:val="left"/>
+      <w:pPr>
+        <w:ind w:left="720" w:hanging="360"/>
+      </w:pPr>
+      <w:rPr>
+        <w:rFonts w:ascii="Aptos" w:eastAsiaTheme="minorHAnsi" w:hAnsi="Aptos" w:cstheme="minorBidi" w:hint="default"/>
+      </w:rPr>
+    </w:lvl>
+    <w:lvl w:ilvl="1" w:tplc="04090003" w:tentative="1">
+      <w:start w:val="1"/>
+      <w:numFmt w:val="bullet"/>
+      <w:lvlText w:val="o"/>
+      <w:lvlJc w:val="left"/>
+      <w:pPr>
+        <w:ind w:left="1440" w:hanging="360"/>
+      </w:pPr>
+      <w:rPr>
+        <w:rFonts w:ascii="Courier New" w:hAnsi="Courier New" w:cs="Courier New" w:hint="default"/>
+      </w:rPr>
+    </w:lvl>
+    <w:lvl w:ilvl="2" w:tplc="04090005" w:tentative="1">
+      <w:start w:val="1"/>
+      <w:numFmt w:val="bullet"/>
+      <w:lvlText w:val=""/>
+      <w:lvlJc w:val="left"/>
+      <w:pPr>
+        <w:ind w:left="2160" w:hanging="360"/>
+      </w:pPr>
+      <w:rPr>
+        <w:rFonts w:ascii="Wingdings" w:hAnsi="Wingdings" w:hint="default"/>
+      </w:rPr>
+    </w:lvl>
+    <w:lvl w:ilvl="3" w:tplc="04090001" w:tentative="1">
+      <w:start w:val="1"/>
+      <w:numFmt w:val="bullet"/>
+      <w:lvlText w:val=""/>
+      <w:lvlJc w:val="left"/>
+      <w:pPr>
+        <w:ind w:left="2880" w:hanging="360"/>
+      </w:pPr>
+      <w:rPr>
+        <w:rFonts w:ascii="Symbol" w:hAnsi="Symbol" w:hint="default"/>
+      </w:rPr>
+    </w:lvl>
+    <w:lvl w:ilvl="4" w:tplc="04090003" w:tentative="1">
+      <w:start w:val="1"/>
+      <w:numFmt w:val="bullet"/>
+      <w:lvlText w:val="o"/>
+      <w:lvlJc w:val="left"/>
+      <w:pPr>
+        <w:ind w:left="3600" w:hanging="360"/>
+      </w:pPr>
+      <w:rPr>
+        <w:rFonts w:ascii="Courier New" w:hAnsi="Courier New" w:cs="Courier New" w:hint="default"/>
+      </w:rPr>
+    </w:lvl>
+    <w:lvl w:ilvl="5" w:tplc="04090005" w:tentative="1">
+      <w:start w:val="1"/>
+      <w:numFmt w:val="bullet"/>
+      <w:lvlText w:val=""/>
+      <w:lvlJc w:val="left"/>
+      <w:pPr>
+        <w:ind w:left="4320" w:hanging="360"/>
+      </w:pPr>
+      <w:rPr>
+        <w:rFonts w:ascii="Wingdings" w:hAnsi="Wingdings" w:hint="default"/>
+      </w:rPr>
+    </w:lvl>
+    <w:lvl w:ilvl="6" w:tplc="04090001" w:tentative="1">
+      <w:start w:val="1"/>
+      <w:numFmt w:val="bullet"/>
+      <w:lvlText w:val=""/>
+      <w:lvlJc w:val="left"/>
+      <w:pPr>
+        <w:ind w:left="5040" w:hanging="360"/>
+      </w:pPr>
+      <w:rPr>
+        <w:rFonts w:ascii="Symbol" w:hAnsi="Symbol" w:hint="default"/>
+      </w:rPr>
+    </w:lvl>
+    <w:lvl w:ilvl="7" w:tplc="04090003" w:tentative="1">
+      <w:start w:val="1"/>
+      <w:numFmt w:val="bullet"/>
+      <w:lvlText w:val="o"/>
+      <w:lvlJc w:val="left"/>
+      <w:pPr>
+        <w:ind w:left="5760" w:hanging="360"/>
+      </w:pPr>
+      <w:rPr>
+        <w:rFonts w:ascii="Courier New" w:hAnsi="Courier New" w:cs="Courier New" w:hint="default"/>
+      </w:rPr>
+    </w:lvl>
+    <w:lvl w:ilvl="8" w:tplc="04090005" w:tentative="1">
+      <w:start w:val="1"/>
+      <w:numFmt w:val="bullet"/>
+      <w:lvlText w:val=""/>
+      <w:lvlJc w:val="left"/>
+      <w:pPr>
+        <w:ind w:left="6480" w:hanging="360"/>
+      </w:pPr>
+      <w:rPr>
+        <w:rFonts w:ascii="Wingdings" w:hAnsi="Wingdings" w:hint="default"/>
+      </w:rPr>
+    </w:lvl>
+  </w:abstractNum>
+  <w:num w:numId="1" w16cid:durableId="1803958654">
+    <w:abstractNumId w:val="0"/>
+  </w:num>
+</w:numbering>
 </file>
 
 <file path=word/styles.xml><?xml version="1.0" encoding="utf-8"?>
@@ -651,7 +2294,6 @@
     <w:next w:val="Normal"/>
     <w:link w:val="Heading2Char"/>
     <w:uiPriority w:val="9"/>
-    <w:semiHidden/>
     <w:unhideWhenUsed/>
     <w:qFormat/>
     <w:rsid w:val="00955AD2"/>
@@ -893,7 +2535,6 @@
     <w:basedOn w:val="DefaultParagraphFont"/>
     <w:link w:val="Heading2"/>
     <w:uiPriority w:val="9"/>
-    <w:semiHidden/>
     <w:rsid w:val="00955AD2"/>
     <w:rPr>
       <w:rFonts w:asciiTheme="majorHAnsi" w:eastAsiaTheme="majorEastAsia" w:hAnsiTheme="majorHAnsi" w:cstheme="majorBidi"/>
@@ -1164,6 +2805,25 @@
       <w:color w:val="0F4761" w:themeColor="accent1" w:themeShade="BF"/>
       <w:spacing w:val="5"/>
     </w:rPr>
+  </w:style>
+  <w:style w:type="table" w:styleId="TableGrid">
+    <w:name w:val="Table Grid"/>
+    <w:basedOn w:val="TableNormal"/>
+    <w:uiPriority w:val="39"/>
+    <w:rsid w:val="00675CFA"/>
+    <w:pPr>
+      <w:spacing w:after="0" w:line="240" w:lineRule="auto"/>
+    </w:pPr>
+    <w:tblPr>
+      <w:tblBorders>
+        <w:top w:val="single" w:sz="4" w:space="0" w:color="auto"/>
+        <w:left w:val="single" w:sz="4" w:space="0" w:color="auto"/>
+        <w:bottom w:val="single" w:sz="4" w:space="0" w:color="auto"/>
+        <w:right w:val="single" w:sz="4" w:space="0" w:color="auto"/>
+        <w:insideH w:val="single" w:sz="4" w:space="0" w:color="auto"/>
+        <w:insideV w:val="single" w:sz="4" w:space="0" w:color="auto"/>
+      </w:tblBorders>
+    </w:tblPr>
   </w:style>
 </w:styles>
 </file>

</xml_diff>